<commit_message>
added the shapash board for local as well as global importance
</commit_message>
<xml_diff>
--- a/Research _Paper.docx
+++ b/Research _Paper.docx
@@ -1,6 +1,6 @@
 
 <file path=word/document.xml><?xml version="1.0" encoding="utf-8"?>
-<w:document xmlns:wpc="http://schemas.microsoft.com/office/word/2010/wordprocessingCanvas" xmlns:mc="http://schemas.openxmlformats.org/markup-compatibility/2006" xmlns:o="urn:schemas-microsoft-com:office:office" xmlns:r="http://schemas.openxmlformats.org/officeDocument/2006/relationships" xmlns:m="http://schemas.openxmlformats.org/officeDocument/2006/math" xmlns:v="urn:schemas-microsoft-com:vml" xmlns:wp14="http://schemas.microsoft.com/office/word/2010/wordprocessingDrawing" xmlns:wp="http://schemas.openxmlformats.org/drawingml/2006/wordprocessingDrawing" xmlns:w10="urn:schemas-microsoft-com:office:word" xmlns:w="http://schemas.openxmlformats.org/wordprocessingml/2006/main" xmlns:w14="http://schemas.microsoft.com/office/word/2010/wordml" xmlns:wpg="http://schemas.microsoft.com/office/word/2010/wordprocessingGroup" xmlns:wpi="http://schemas.microsoft.com/office/word/2010/wordprocessingInk" xmlns:wne="http://schemas.microsoft.com/office/word/2006/wordml" xmlns:wps="http://schemas.microsoft.com/office/word/2010/wordprocessingShape" mc:Ignorable="w14 wp14">
+<w:document xmlns:wpc="http://schemas.microsoft.com/office/word/2010/wordprocessingCanvas" xmlns:cx="http://schemas.microsoft.com/office/drawing/2014/chartex" xmlns:cx1="http://schemas.microsoft.com/office/drawing/2015/9/8/chartex" xmlns:cx2="http://schemas.microsoft.com/office/drawing/2015/10/21/chartex" xmlns:cx3="http://schemas.microsoft.com/office/drawing/2016/5/9/chartex" xmlns:cx4="http://schemas.microsoft.com/office/drawing/2016/5/10/chartex" xmlns:cx5="http://schemas.microsoft.com/office/drawing/2016/5/11/chartex" xmlns:cx6="http://schemas.microsoft.com/office/drawing/2016/5/12/chartex" xmlns:cx7="http://schemas.microsoft.com/office/drawing/2016/5/13/chartex" xmlns:cx8="http://schemas.microsoft.com/office/drawing/2016/5/14/chartex" xmlns:mc="http://schemas.openxmlformats.org/markup-compatibility/2006" xmlns:aink="http://schemas.microsoft.com/office/drawing/2016/ink" xmlns:am3d="http://schemas.microsoft.com/office/drawing/2017/model3d" xmlns:o="urn:schemas-microsoft-com:office:office" xmlns:oel="http://schemas.microsoft.com/office/2019/extlst" xmlns:r="http://schemas.openxmlformats.org/officeDocument/2006/relationships" xmlns:m="http://schemas.openxmlformats.org/officeDocument/2006/math" xmlns:v="urn:schemas-microsoft-com:vml" xmlns:wp14="http://schemas.microsoft.com/office/word/2010/wordprocessingDrawing" xmlns:wp="http://schemas.openxmlformats.org/drawingml/2006/wordprocessingDrawing" xmlns:w10="urn:schemas-microsoft-com:office:word" xmlns:w="http://schemas.openxmlformats.org/wordprocessingml/2006/main" xmlns:w14="http://schemas.microsoft.com/office/word/2010/wordml" xmlns:w15="http://schemas.microsoft.com/office/word/2012/wordml" xmlns:w16cex="http://schemas.microsoft.com/office/word/2018/wordml/cex" xmlns:w16cid="http://schemas.microsoft.com/office/word/2016/wordml/cid" xmlns:w16="http://schemas.microsoft.com/office/word/2018/wordml" xmlns:w16sdtdh="http://schemas.microsoft.com/office/word/2020/wordml/sdtdatahash" xmlns:w16se="http://schemas.microsoft.com/office/word/2015/wordml/symex" xmlns:wpg="http://schemas.microsoft.com/office/word/2010/wordprocessingGroup" xmlns:wpi="http://schemas.microsoft.com/office/word/2010/wordprocessingInk" xmlns:wne="http://schemas.microsoft.com/office/word/2006/wordml" xmlns:wps="http://schemas.microsoft.com/office/word/2010/wordprocessingShape" mc:Ignorable="w14 w15 w16se w16cid w16 w16cex w16sdtdh wp14">
   <w:body>
     <w:p>
       <w:pPr>
@@ -246,8 +246,6 @@
         </w:rPr>
         <w:t>use in all relevant domains.</w:t>
       </w:r>
-      <w:bookmarkStart w:id="0" w:name="_GoBack"/>
-      <w:bookmarkEnd w:id="0"/>
     </w:p>
     <w:p>
       <w:pPr>
@@ -1791,7 +1789,7 @@
         </w:rPr>
         <w:lastRenderedPageBreak/>
         <w:drawing>
-          <wp:inline distT="0" distB="0" distL="0" distR="0">
+          <wp:inline distT="0" distB="0" distL="0" distR="0" wp14:anchorId="5924DB29" wp14:editId="75F897C5">
             <wp:extent cx="3139440" cy="4147286"/>
             <wp:effectExtent l="0" t="0" r="3810" b="5715"/>
             <wp:docPr id="1" name="Picture 1" descr="C:\Users\Tanisshk Yadav\Desktop\sonar_dataset\Picture1.png"/>
@@ -1808,7 +1806,7 @@
                     </pic:cNvPicPr>
                   </pic:nvPicPr>
                   <pic:blipFill>
-                    <a:blip r:embed="rId6" cstate="print">
+                    <a:blip r:embed="rId5" cstate="print">
                       <a:extLst>
                         <a:ext uri="{28A0092B-C50C-407E-A947-70E740481C1C}">
                           <a14:useLocalDpi xmlns:a14="http://schemas.microsoft.com/office/drawing/2010/main" val="0"/>
@@ -1959,7 +1957,7 @@
           <w:lang w:eastAsia="en-IN"/>
         </w:rPr>
         <w:drawing>
-          <wp:inline distT="0" distB="0" distL="0" distR="0" wp14:anchorId="3208A492" wp14:editId="109E4631">
+          <wp:inline distT="0" distB="0" distL="0" distR="0" wp14:anchorId="5CE365A3" wp14:editId="1ABF0ED6">
             <wp:extent cx="2880360" cy="1333500"/>
             <wp:effectExtent l="0" t="0" r="0" b="0"/>
             <wp:docPr id="2" name="Picture 2" descr="C:\Users\Tanisshk Yadav\Desktop\sonar_dataset\Dataset_Hist.png"/>
@@ -1976,7 +1974,7 @@
                     </pic:cNvPicPr>
                   </pic:nvPicPr>
                   <pic:blipFill>
-                    <a:blip r:embed="rId7">
+                    <a:blip r:embed="rId6">
                       <a:extLst>
                         <a:ext uri="{28A0092B-C50C-407E-A947-70E740481C1C}">
                           <a14:useLocalDpi xmlns:a14="http://schemas.microsoft.com/office/drawing/2010/main" val="0"/>
@@ -2067,7 +2065,7 @@
         </w:rPr>
         <w:lastRenderedPageBreak/>
         <w:drawing>
-          <wp:inline distT="0" distB="0" distL="0" distR="0" wp14:anchorId="6CDD7A4C" wp14:editId="07A9B9DD">
+          <wp:inline distT="0" distB="0" distL="0" distR="0" wp14:anchorId="2EA8DB72" wp14:editId="1EF764A1">
             <wp:extent cx="3604260" cy="3700119"/>
             <wp:effectExtent l="0" t="0" r="0" b="0"/>
             <wp:docPr id="3" name="Picture 3" descr="C:\Users\Tanisshk Yadav\Desktop\sonar_dataset\Heatmap.png"/>
@@ -2084,7 +2082,7 @@
                     </pic:cNvPicPr>
                   </pic:nvPicPr>
                   <pic:blipFill>
-                    <a:blip r:embed="rId8">
+                    <a:blip r:embed="rId7">
                       <a:extLst>
                         <a:ext uri="{28A0092B-C50C-407E-A947-70E740481C1C}">
                           <a14:useLocalDpi xmlns:a14="http://schemas.microsoft.com/office/drawing/2010/main" val="0"/>
@@ -2349,7 +2347,7 @@
         </w:rPr>
         <w:lastRenderedPageBreak/>
         <w:drawing>
-          <wp:inline distT="0" distB="0" distL="0" distR="0">
+          <wp:inline distT="0" distB="0" distL="0" distR="0" wp14:anchorId="13DC4185" wp14:editId="03CA344E">
             <wp:extent cx="5731510" cy="3706792"/>
             <wp:effectExtent l="0" t="0" r="0" b="0"/>
             <wp:docPr id="4" name="Picture 4" descr="C:\Users\Tanisshk Yadav\Desktop\sonar_dataset\KNN_Mean_Test_Score.png"/>
@@ -2366,7 +2364,7 @@
                     </pic:cNvPicPr>
                   </pic:nvPicPr>
                   <pic:blipFill>
-                    <a:blip r:embed="rId9">
+                    <a:blip r:embed="rId8">
                       <a:extLst>
                         <a:ext uri="{28A0092B-C50C-407E-A947-70E740481C1C}">
                           <a14:useLocalDpi xmlns:a14="http://schemas.microsoft.com/office/drawing/2010/main" val="0"/>
@@ -2582,7 +2580,7 @@
           <w:lang w:eastAsia="en-IN"/>
         </w:rPr>
         <w:drawing>
-          <wp:inline distT="0" distB="0" distL="0" distR="0" wp14:anchorId="13A87F2F" wp14:editId="4223EA8B">
+          <wp:inline distT="0" distB="0" distL="0" distR="0" wp14:anchorId="7F455585" wp14:editId="21EED092">
             <wp:extent cx="4511040" cy="1960297"/>
             <wp:effectExtent l="0" t="0" r="3810" b="1905"/>
             <wp:docPr id="5" name="Picture 5" descr="C:\Users\Tanisshk Yadav\Desktop\sonar_dataset\random-forest-classifier.png"/>
@@ -2599,7 +2597,7 @@
                     </pic:cNvPicPr>
                   </pic:nvPicPr>
                   <pic:blipFill>
-                    <a:blip r:embed="rId10" cstate="print">
+                    <a:blip r:embed="rId9" cstate="print">
                       <a:extLst>
                         <a:ext uri="{28A0092B-C50C-407E-A947-70E740481C1C}">
                           <a14:useLocalDpi xmlns:a14="http://schemas.microsoft.com/office/drawing/2010/main" val="0"/>
@@ -4972,6 +4970,237 @@
           <w:lang w:val="en-US"/>
         </w:rPr>
       </w:pPr>
+      <w:r>
+        <w:rPr>
+          <w:sz w:val="24"/>
+          <w:szCs w:val="24"/>
+          <w:lang w:val="en-US"/>
+        </w:rPr>
+        <w:t>Explainable AI</w:t>
+      </w:r>
+      <w:r>
+        <w:rPr>
+          <w:sz w:val="24"/>
+          <w:szCs w:val="24"/>
+          <w:lang w:val="en-US"/>
+        </w:rPr>
+        <w:br/>
+        <w:t xml:space="preserve">For interpreting our results we have used the Shapash library. There are 2 of explanations that we have provided for the model we have developed. The global importance explains overall which were the columns that our model considered the most in making contributions or which were the columns who contributed most to the predictions. </w:t>
+      </w:r>
+      <w:r>
+        <w:rPr>
+          <w:sz w:val="24"/>
+          <w:szCs w:val="24"/>
+          <w:lang w:val="en-US"/>
+        </w:rPr>
+        <w:br/>
+        <w:t>The following graph shows the explanations provided by our explainable ai module.</w:t>
+      </w:r>
+      <w:r>
+        <w:rPr>
+          <w:sz w:val="24"/>
+          <w:szCs w:val="24"/>
+          <w:lang w:val="en-US"/>
+        </w:rPr>
+        <w:br/>
+      </w:r>
+      <w:r>
+        <w:rPr>
+          <w:noProof/>
+        </w:rPr>
+        <w:drawing>
+          <wp:inline distT="0" distB="0" distL="0" distR="0" wp14:anchorId="035C1542" wp14:editId="7993A052">
+            <wp:extent cx="5731510" cy="2884170"/>
+            <wp:effectExtent l="0" t="0" r="2540" b="0"/>
+            <wp:docPr id="6" name="Picture 6" descr="Chart, timeline&#10;&#10;Description automatically generated with medium confidence"/>
+            <wp:cNvGraphicFramePr>
+              <a:graphicFrameLocks xmlns:a="http://schemas.openxmlformats.org/drawingml/2006/main" noChangeAspect="1"/>
+            </wp:cNvGraphicFramePr>
+            <a:graphic xmlns:a="http://schemas.openxmlformats.org/drawingml/2006/main">
+              <a:graphicData uri="http://schemas.openxmlformats.org/drawingml/2006/picture">
+                <pic:pic xmlns:pic="http://schemas.openxmlformats.org/drawingml/2006/picture">
+                  <pic:nvPicPr>
+                    <pic:cNvPr id="6" name="Picture 6" descr="Chart, timeline&#10;&#10;Description automatically generated with medium confidence"/>
+                    <pic:cNvPicPr>
+                      <a:picLocks noChangeAspect="1" noChangeArrowheads="1"/>
+                    </pic:cNvPicPr>
+                  </pic:nvPicPr>
+                  <pic:blipFill>
+                    <a:blip r:embed="rId10">
+                      <a:extLst>
+                        <a:ext uri="{28A0092B-C50C-407E-A947-70E740481C1C}">
+                          <a14:useLocalDpi xmlns:a14="http://schemas.microsoft.com/office/drawing/2010/main" val="0"/>
+                        </a:ext>
+                      </a:extLst>
+                    </a:blip>
+                    <a:srcRect/>
+                    <a:stretch>
+                      <a:fillRect/>
+                    </a:stretch>
+                  </pic:blipFill>
+                  <pic:spPr bwMode="auto">
+                    <a:xfrm>
+                      <a:off x="0" y="0"/>
+                      <a:ext cx="5731510" cy="2884170"/>
+                    </a:xfrm>
+                    <a:prstGeom prst="rect">
+                      <a:avLst/>
+                    </a:prstGeom>
+                    <a:noFill/>
+                    <a:ln>
+                      <a:noFill/>
+                    </a:ln>
+                  </pic:spPr>
+                </pic:pic>
+              </a:graphicData>
+            </a:graphic>
+          </wp:inline>
+        </w:drawing>
+      </w:r>
+      <w:r>
+        <w:rPr>
+          <w:sz w:val="24"/>
+          <w:szCs w:val="24"/>
+          <w:lang w:val="en-US"/>
+        </w:rPr>
+        <w:br/>
+        <w:t xml:space="preserve">From the graph it can be observed that the factor that contributed most to the predictions was the column 10 followed by columns 48,11 and so on. </w:t>
+      </w:r>
+      <w:r>
+        <w:rPr>
+          <w:sz w:val="24"/>
+          <w:szCs w:val="24"/>
+          <w:lang w:val="en-US"/>
+        </w:rPr>
+        <w:br/>
+        <w:t>The following graph shows the factors that contributed most to</w:t>
+      </w:r>
+      <w:r>
+        <w:rPr>
+          <w:sz w:val="24"/>
+          <w:szCs w:val="24"/>
+          <w:lang w:val="en-US"/>
+        </w:rPr>
+        <w:t xml:space="preserve"> a specific row/instance. </w:t>
+      </w:r>
+      <w:r>
+        <w:rPr>
+          <w:sz w:val="24"/>
+          <w:szCs w:val="24"/>
+          <w:lang w:val="en-US"/>
+        </w:rPr>
+        <w:br/>
+      </w:r>
+      <w:r>
+        <w:rPr>
+          <w:noProof/>
+        </w:rPr>
+        <w:lastRenderedPageBreak/>
+        <w:drawing>
+          <wp:inline distT="0" distB="0" distL="0" distR="0" wp14:anchorId="533E3DCE" wp14:editId="05C41D5B">
+            <wp:extent cx="5731510" cy="2897505"/>
+            <wp:effectExtent l="0" t="0" r="2540" b="0"/>
+            <wp:docPr id="7" name="Picture 7" descr="Chart, bar chart&#10;&#10;Description automatically generated"/>
+            <wp:cNvGraphicFramePr>
+              <a:graphicFrameLocks xmlns:a="http://schemas.openxmlformats.org/drawingml/2006/main" noChangeAspect="1"/>
+            </wp:cNvGraphicFramePr>
+            <a:graphic xmlns:a="http://schemas.openxmlformats.org/drawingml/2006/main">
+              <a:graphicData uri="http://schemas.openxmlformats.org/drawingml/2006/picture">
+                <pic:pic xmlns:pic="http://schemas.openxmlformats.org/drawingml/2006/picture">
+                  <pic:nvPicPr>
+                    <pic:cNvPr id="7" name="Picture 7" descr="Chart, bar chart&#10;&#10;Description automatically generated"/>
+                    <pic:cNvPicPr>
+                      <a:picLocks noChangeAspect="1" noChangeArrowheads="1"/>
+                    </pic:cNvPicPr>
+                  </pic:nvPicPr>
+                  <pic:blipFill>
+                    <a:blip r:embed="rId11">
+                      <a:extLst>
+                        <a:ext uri="{28A0092B-C50C-407E-A947-70E740481C1C}">
+                          <a14:useLocalDpi xmlns:a14="http://schemas.microsoft.com/office/drawing/2010/main" val="0"/>
+                        </a:ext>
+                      </a:extLst>
+                    </a:blip>
+                    <a:srcRect/>
+                    <a:stretch>
+                      <a:fillRect/>
+                    </a:stretch>
+                  </pic:blipFill>
+                  <pic:spPr bwMode="auto">
+                    <a:xfrm>
+                      <a:off x="0" y="0"/>
+                      <a:ext cx="5731510" cy="2897505"/>
+                    </a:xfrm>
+                    <a:prstGeom prst="rect">
+                      <a:avLst/>
+                    </a:prstGeom>
+                    <a:noFill/>
+                    <a:ln>
+                      <a:noFill/>
+                    </a:ln>
+                  </pic:spPr>
+                </pic:pic>
+              </a:graphicData>
+            </a:graphic>
+          </wp:inline>
+        </w:drawing>
+      </w:r>
+      <w:r>
+        <w:rPr>
+          <w:sz w:val="24"/>
+          <w:szCs w:val="24"/>
+          <w:lang w:val="en-US"/>
+        </w:rPr>
+        <w:t xml:space="preserve"> </w:t>
+      </w:r>
+      <w:r>
+        <w:rPr>
+          <w:sz w:val="24"/>
+          <w:szCs w:val="24"/>
+          <w:lang w:val="en-US"/>
+        </w:rPr>
+        <w:br/>
+      </w:r>
+      <w:r>
+        <w:rPr>
+          <w:sz w:val="24"/>
+          <w:szCs w:val="24"/>
+          <w:lang w:val="en-US"/>
+        </w:rPr>
+        <w:t xml:space="preserve">We observed that the final response obtained was 1. The factors those contributed most to this outcome were 10,11,48,47 and 9. From this, we can understand that to get an outcome of 1 having values as the columns 10,11,9 for this instance, we can have values similar to values in column 9 and not like colmns 48,47 or 51. This is extremely important as it can help to distinguish between 2 </w:t>
+      </w:r>
+      <w:r>
+        <w:rPr>
+          <w:sz w:val="24"/>
+          <w:szCs w:val="24"/>
+          <w:lang w:val="en-US"/>
+        </w:rPr>
+        <w:t xml:space="preserve">similar </w:t>
+      </w:r>
+      <w:r>
+        <w:rPr>
+          <w:sz w:val="24"/>
+          <w:szCs w:val="24"/>
+          <w:lang w:val="en-US"/>
+        </w:rPr>
+        <w:t>instances</w:t>
+      </w:r>
+      <w:r>
+        <w:rPr>
+          <w:sz w:val="24"/>
+          <w:szCs w:val="24"/>
+          <w:lang w:val="en-US"/>
+        </w:rPr>
+        <w:t>. Strong rules and filters can also be derived to develop high level business decisions.</w:t>
+      </w:r>
+      <w:r>
+        <w:rPr>
+          <w:sz w:val="24"/>
+          <w:szCs w:val="24"/>
+          <w:lang w:val="en-US"/>
+        </w:rPr>
+        <w:t xml:space="preserve"> </w:t>
+      </w:r>
     </w:p>
     <w:p>
       <w:pPr>
@@ -5230,7 +5459,16 @@
           <w:szCs w:val="24"/>
           <w:lang w:val="en-US"/>
         </w:rPr>
-        <w:t xml:space="preserve">and hence can be a further motivation towards the use of XAI in different IoT domains creating great level of advanced explainability </w:t>
+        <w:t xml:space="preserve">and hence can be a further motivation towards the use of XAI in different IoT domains </w:t>
+      </w:r>
+      <w:r>
+        <w:rPr>
+          <w:sz w:val="24"/>
+          <w:szCs w:val="24"/>
+          <w:lang w:val="en-US"/>
+        </w:rPr>
+        <w:lastRenderedPageBreak/>
+        <w:t xml:space="preserve">creating great level of advanced explainability </w:t>
       </w:r>
       <w:r>
         <w:rPr>
@@ -5254,7 +5492,6 @@
           <w:szCs w:val="24"/>
           <w:lang w:val="en-US"/>
         </w:rPr>
-        <w:lastRenderedPageBreak/>
         <w:t>influence in nonscientific domains such as musicology, statistics, etc. We can evidence it’s gradual motivation in image processing, visual computing and data analytics.To sum up XAI has great potential to explain diverse black box systems .</w:t>
       </w:r>
     </w:p>
@@ -5415,8 +5652,8 @@
 </file>
 
 <file path=word/numbering.xml><?xml version="1.0" encoding="utf-8"?>
-<w:numbering xmlns:wpc="http://schemas.microsoft.com/office/word/2010/wordprocessingCanvas" xmlns:mc="http://schemas.openxmlformats.org/markup-compatibility/2006" xmlns:o="urn:schemas-microsoft-com:office:office" xmlns:r="http://schemas.openxmlformats.org/officeDocument/2006/relationships" xmlns:m="http://schemas.openxmlformats.org/officeDocument/2006/math" xmlns:v="urn:schemas-microsoft-com:vml" xmlns:wp14="http://schemas.microsoft.com/office/word/2010/wordprocessingDrawing" xmlns:wp="http://schemas.openxmlformats.org/drawingml/2006/wordprocessingDrawing" xmlns:w10="urn:schemas-microsoft-com:office:word" xmlns:w="http://schemas.openxmlformats.org/wordprocessingml/2006/main" xmlns:w14="http://schemas.microsoft.com/office/word/2010/wordml" xmlns:wpg="http://schemas.microsoft.com/office/word/2010/wordprocessingGroup" xmlns:wpi="http://schemas.microsoft.com/office/word/2010/wordprocessingInk" xmlns:wne="http://schemas.microsoft.com/office/word/2006/wordml" xmlns:wps="http://schemas.microsoft.com/office/word/2010/wordprocessingShape" mc:Ignorable="w14 wp14">
-  <w:abstractNum w:abstractNumId="0">
+<w:numbering xmlns:wpc="http://schemas.microsoft.com/office/word/2010/wordprocessingCanvas" xmlns:cx="http://schemas.microsoft.com/office/drawing/2014/chartex" xmlns:cx1="http://schemas.microsoft.com/office/drawing/2015/9/8/chartex" xmlns:cx2="http://schemas.microsoft.com/office/drawing/2015/10/21/chartex" xmlns:cx3="http://schemas.microsoft.com/office/drawing/2016/5/9/chartex" xmlns:cx4="http://schemas.microsoft.com/office/drawing/2016/5/10/chartex" xmlns:cx5="http://schemas.microsoft.com/office/drawing/2016/5/11/chartex" xmlns:cx6="http://schemas.microsoft.com/office/drawing/2016/5/12/chartex" xmlns:cx7="http://schemas.microsoft.com/office/drawing/2016/5/13/chartex" xmlns:cx8="http://schemas.microsoft.com/office/drawing/2016/5/14/chartex" xmlns:mc="http://schemas.openxmlformats.org/markup-compatibility/2006" xmlns:aink="http://schemas.microsoft.com/office/drawing/2016/ink" xmlns:am3d="http://schemas.microsoft.com/office/drawing/2017/model3d" xmlns:o="urn:schemas-microsoft-com:office:office" xmlns:oel="http://schemas.microsoft.com/office/2019/extlst" xmlns:r="http://schemas.openxmlformats.org/officeDocument/2006/relationships" xmlns:m="http://schemas.openxmlformats.org/officeDocument/2006/math" xmlns:v="urn:schemas-microsoft-com:vml" xmlns:wp14="http://schemas.microsoft.com/office/word/2010/wordprocessingDrawing" xmlns:wp="http://schemas.openxmlformats.org/drawingml/2006/wordprocessingDrawing" xmlns:w10="urn:schemas-microsoft-com:office:word" xmlns:w="http://schemas.openxmlformats.org/wordprocessingml/2006/main" xmlns:w14="http://schemas.microsoft.com/office/word/2010/wordml" xmlns:w15="http://schemas.microsoft.com/office/word/2012/wordml" xmlns:w16cex="http://schemas.microsoft.com/office/word/2018/wordml/cex" xmlns:w16cid="http://schemas.microsoft.com/office/word/2016/wordml/cid" xmlns:w16="http://schemas.microsoft.com/office/word/2018/wordml" xmlns:w16sdtdh="http://schemas.microsoft.com/office/word/2020/wordml/sdtdatahash" xmlns:w16se="http://schemas.microsoft.com/office/word/2015/wordml/symex" xmlns:wpg="http://schemas.microsoft.com/office/word/2010/wordprocessingGroup" xmlns:wpi="http://schemas.microsoft.com/office/word/2010/wordprocessingInk" xmlns:wne="http://schemas.microsoft.com/office/word/2006/wordml" xmlns:wps="http://schemas.microsoft.com/office/word/2010/wordprocessingShape" mc:Ignorable="w14 w15 w16se w16cid w16 w16cex w16sdtdh wp14">
+  <w:abstractNum w:abstractNumId="0" w15:restartNumberingAfterBreak="0">
     <w:nsid w:val="2762259D"/>
     <w:multiLevelType w:val="hybridMultilevel"/>
     <w:tmpl w:val="D5D87624"/>
@@ -5505,7 +5742,7 @@
       </w:pPr>
     </w:lvl>
   </w:abstractNum>
-  <w:abstractNum w:abstractNumId="1">
+  <w:abstractNum w:abstractNumId="1" w15:restartNumberingAfterBreak="0">
     <w:nsid w:val="2D34620A"/>
     <w:multiLevelType w:val="hybridMultilevel"/>
     <w:tmpl w:val="D5D87624"/>
@@ -5594,7 +5831,7 @@
       </w:pPr>
     </w:lvl>
   </w:abstractNum>
-  <w:abstractNum w:abstractNumId="2">
+  <w:abstractNum w:abstractNumId="2" w15:restartNumberingAfterBreak="0">
     <w:nsid w:val="48831088"/>
     <w:multiLevelType w:val="hybridMultilevel"/>
     <w:tmpl w:val="3DCA02E8"/>
@@ -5707,7 +5944,7 @@
       </w:rPr>
     </w:lvl>
   </w:abstractNum>
-  <w:abstractNum w:abstractNumId="3">
+  <w:abstractNum w:abstractNumId="3" w15:restartNumberingAfterBreak="0">
     <w:nsid w:val="49DE7CCB"/>
     <w:multiLevelType w:val="hybridMultilevel"/>
     <w:tmpl w:val="D5D87624"/>
@@ -5796,7 +6033,7 @@
       </w:pPr>
     </w:lvl>
   </w:abstractNum>
-  <w:abstractNum w:abstractNumId="4">
+  <w:abstractNum w:abstractNumId="4" w15:restartNumberingAfterBreak="0">
     <w:nsid w:val="4EEF7F0A"/>
     <w:multiLevelType w:val="hybridMultilevel"/>
     <w:tmpl w:val="D5D87624"/>
@@ -5885,7 +6122,7 @@
       </w:pPr>
     </w:lvl>
   </w:abstractNum>
-  <w:abstractNum w:abstractNumId="5">
+  <w:abstractNum w:abstractNumId="5" w15:restartNumberingAfterBreak="0">
     <w:nsid w:val="57646F93"/>
     <w:multiLevelType w:val="hybridMultilevel"/>
     <w:tmpl w:val="12440C16"/>
@@ -5976,7 +6213,7 @@
       </w:pPr>
     </w:lvl>
   </w:abstractNum>
-  <w:abstractNum w:abstractNumId="6">
+  <w:abstractNum w:abstractNumId="6" w15:restartNumberingAfterBreak="0">
     <w:nsid w:val="5F243543"/>
     <w:multiLevelType w:val="multilevel"/>
     <w:tmpl w:val="FD3C6D7C"/>
@@ -6097,7 +6334,7 @@
       </w:rPr>
     </w:lvl>
   </w:abstractNum>
-  <w:abstractNum w:abstractNumId="7">
+  <w:abstractNum w:abstractNumId="7" w15:restartNumberingAfterBreak="0">
     <w:nsid w:val="68926BF9"/>
     <w:multiLevelType w:val="hybridMultilevel"/>
     <w:tmpl w:val="D5D87624"/>
@@ -6186,35 +6423,35 @@
       </w:pPr>
     </w:lvl>
   </w:abstractNum>
-  <w:num w:numId="1">
+  <w:num w:numId="1" w16cid:durableId="1585843725">
     <w:abstractNumId w:val="6"/>
   </w:num>
-  <w:num w:numId="2">
+  <w:num w:numId="2" w16cid:durableId="1857427059">
     <w:abstractNumId w:val="2"/>
   </w:num>
-  <w:num w:numId="3">
+  <w:num w:numId="3" w16cid:durableId="2047101062">
     <w:abstractNumId w:val="5"/>
   </w:num>
-  <w:num w:numId="4">
+  <w:num w:numId="4" w16cid:durableId="1655450208">
     <w:abstractNumId w:val="1"/>
   </w:num>
-  <w:num w:numId="5">
+  <w:num w:numId="5" w16cid:durableId="803502197">
     <w:abstractNumId w:val="3"/>
   </w:num>
-  <w:num w:numId="6">
+  <w:num w:numId="6" w16cid:durableId="817919651">
     <w:abstractNumId w:val="4"/>
   </w:num>
-  <w:num w:numId="7">
+  <w:num w:numId="7" w16cid:durableId="1145777749">
     <w:abstractNumId w:val="7"/>
   </w:num>
-  <w:num w:numId="8">
+  <w:num w:numId="8" w16cid:durableId="320737346">
     <w:abstractNumId w:val="0"/>
   </w:num>
 </w:numbering>
 </file>
 
 <file path=word/styles.xml><?xml version="1.0" encoding="utf-8"?>
-<w:styles xmlns:mc="http://schemas.openxmlformats.org/markup-compatibility/2006" xmlns:r="http://schemas.openxmlformats.org/officeDocument/2006/relationships" xmlns:w="http://schemas.openxmlformats.org/wordprocessingml/2006/main" xmlns:w14="http://schemas.microsoft.com/office/word/2010/wordml" mc:Ignorable="w14">
+<w:styles xmlns:mc="http://schemas.openxmlformats.org/markup-compatibility/2006" xmlns:r="http://schemas.openxmlformats.org/officeDocument/2006/relationships" xmlns:w="http://schemas.openxmlformats.org/wordprocessingml/2006/main" xmlns:w14="http://schemas.microsoft.com/office/word/2010/wordml" xmlns:w15="http://schemas.microsoft.com/office/word/2012/wordml" xmlns:w16cex="http://schemas.microsoft.com/office/word/2018/wordml/cex" xmlns:w16cid="http://schemas.microsoft.com/office/word/2016/wordml/cid" xmlns:w16="http://schemas.microsoft.com/office/word/2018/wordml" xmlns:w16sdtdh="http://schemas.microsoft.com/office/word/2020/wordml/sdtdatahash" xmlns:w16se="http://schemas.microsoft.com/office/word/2015/wordml/symex" mc:Ignorable="w14 w15 w16se w16cid w16 w16cex w16sdtdh">
   <w:docDefaults>
     <w:rPrDefault>
       <w:rPr>
@@ -6230,144 +6467,383 @@
       </w:pPr>
     </w:pPrDefault>
   </w:docDefaults>
-  <w:latentStyles w:defLockedState="0" w:defUIPriority="99" w:defSemiHidden="1" w:defUnhideWhenUsed="1" w:defQFormat="0" w:count="267">
-    <w:lsdException w:name="Normal" w:semiHidden="0" w:uiPriority="0" w:unhideWhenUsed="0" w:qFormat="1"/>
-    <w:lsdException w:name="heading 1" w:semiHidden="0" w:uiPriority="9" w:unhideWhenUsed="0" w:qFormat="1"/>
-    <w:lsdException w:name="heading 2" w:uiPriority="9" w:qFormat="1"/>
-    <w:lsdException w:name="heading 3" w:uiPriority="9" w:qFormat="1"/>
-    <w:lsdException w:name="heading 4" w:uiPriority="9" w:qFormat="1"/>
-    <w:lsdException w:name="heading 5" w:uiPriority="9" w:qFormat="1"/>
-    <w:lsdException w:name="heading 6" w:uiPriority="9" w:qFormat="1"/>
-    <w:lsdException w:name="heading 7" w:uiPriority="9" w:qFormat="1"/>
-    <w:lsdException w:name="heading 8" w:uiPriority="9" w:qFormat="1"/>
-    <w:lsdException w:name="heading 9" w:uiPriority="9" w:qFormat="1"/>
-    <w:lsdException w:name="toc 1" w:uiPriority="39"/>
-    <w:lsdException w:name="toc 2" w:uiPriority="39"/>
-    <w:lsdException w:name="toc 3" w:uiPriority="39"/>
-    <w:lsdException w:name="toc 4" w:uiPriority="39"/>
-    <w:lsdException w:name="toc 5" w:uiPriority="39"/>
-    <w:lsdException w:name="toc 6" w:uiPriority="39"/>
-    <w:lsdException w:name="toc 7" w:uiPriority="39"/>
-    <w:lsdException w:name="toc 8" w:uiPriority="39"/>
-    <w:lsdException w:name="toc 9" w:uiPriority="39"/>
-    <w:lsdException w:name="caption" w:uiPriority="35" w:qFormat="1"/>
-    <w:lsdException w:name="Title" w:semiHidden="0" w:uiPriority="10" w:unhideWhenUsed="0" w:qFormat="1"/>
-    <w:lsdException w:name="Default Paragraph Font" w:uiPriority="1"/>
-    <w:lsdException w:name="Subtitle" w:semiHidden="0" w:uiPriority="11" w:unhideWhenUsed="0" w:qFormat="1"/>
-    <w:lsdException w:name="Strong" w:semiHidden="0" w:uiPriority="22" w:unhideWhenUsed="0" w:qFormat="1"/>
-    <w:lsdException w:name="Emphasis" w:semiHidden="0" w:uiPriority="20" w:unhideWhenUsed="0" w:qFormat="1"/>
-    <w:lsdException w:name="Table Grid" w:semiHidden="0" w:uiPriority="59" w:unhideWhenUsed="0"/>
-    <w:lsdException w:name="Placeholder Text" w:unhideWhenUsed="0"/>
-    <w:lsdException w:name="No Spacing" w:semiHidden="0" w:uiPriority="1" w:unhideWhenUsed="0" w:qFormat="1"/>
-    <w:lsdException w:name="Light Shading" w:semiHidden="0" w:uiPriority="60" w:unhideWhenUsed="0"/>
-    <w:lsdException w:name="Light List" w:semiHidden="0" w:uiPriority="61" w:unhideWhenUsed="0"/>
-    <w:lsdException w:name="Light Grid" w:semiHidden="0" w:uiPriority="62" w:unhideWhenUsed="0"/>
-    <w:lsdException w:name="Medium Shading 1" w:semiHidden="0" w:uiPriority="63" w:unhideWhenUsed="0"/>
-    <w:lsdException w:name="Medium Shading 2" w:semiHidden="0" w:uiPriority="64" w:unhideWhenUsed="0"/>
-    <w:lsdException w:name="Medium List 1" w:semiHidden="0" w:uiPriority="65" w:unhideWhenUsed="0"/>
-    <w:lsdException w:name="Medium List 2" w:semiHidden="0" w:uiPriority="66" w:unhideWhenUsed="0"/>
-    <w:lsdException w:name="Medium Grid 1" w:semiHidden="0" w:uiPriority="67" w:unhideWhenUsed="0"/>
-    <w:lsdException w:name="Medium Grid 2" w:semiHidden="0" w:uiPriority="68" w:unhideWhenUsed="0"/>
-    <w:lsdException w:name="Medium Grid 3" w:semiHidden="0" w:uiPriority="69" w:unhideWhenUsed="0"/>
-    <w:lsdException w:name="Dark List" w:semiHidden="0" w:uiPriority="70" w:unhideWhenUsed="0"/>
-    <w:lsdException w:name="Colorful Shading" w:semiHidden="0" w:uiPriority="71" w:unhideWhenUsed="0"/>
-    <w:lsdException w:name="Colorful List" w:semiHidden="0" w:uiPriority="72" w:unhideWhenUsed="0"/>
-    <w:lsdException w:name="Colorful Grid" w:semiHidden="0" w:uiPriority="73" w:unhideWhenUsed="0"/>
-    <w:lsdException w:name="Light Shading Accent 1" w:semiHidden="0" w:uiPriority="60" w:unhideWhenUsed="0"/>
-    <w:lsdException w:name="Light List Accent 1" w:semiHidden="0" w:uiPriority="61" w:unhideWhenUsed="0"/>
-    <w:lsdException w:name="Light Grid Accent 1" w:semiHidden="0" w:uiPriority="62" w:unhideWhenUsed="0"/>
-    <w:lsdException w:name="Medium Shading 1 Accent 1" w:semiHidden="0" w:uiPriority="63" w:unhideWhenUsed="0"/>
-    <w:lsdException w:name="Medium Shading 2 Accent 1" w:semiHidden="0" w:uiPriority="64" w:unhideWhenUsed="0"/>
-    <w:lsdException w:name="Medium List 1 Accent 1" w:semiHidden="0" w:uiPriority="65" w:unhideWhenUsed="0"/>
-    <w:lsdException w:name="Revision" w:unhideWhenUsed="0"/>
-    <w:lsdException w:name="List Paragraph" w:semiHidden="0" w:uiPriority="34" w:unhideWhenUsed="0" w:qFormat="1"/>
-    <w:lsdException w:name="Quote" w:semiHidden="0" w:uiPriority="29" w:unhideWhenUsed="0" w:qFormat="1"/>
-    <w:lsdException w:name="Intense Quote" w:semiHidden="0" w:uiPriority="30" w:unhideWhenUsed="0" w:qFormat="1"/>
-    <w:lsdException w:name="Medium List 2 Accent 1" w:semiHidden="0" w:uiPriority="66" w:unhideWhenUsed="0"/>
-    <w:lsdException w:name="Medium Grid 1 Accent 1" w:semiHidden="0" w:uiPriority="67" w:unhideWhenUsed="0"/>
-    <w:lsdException w:name="Medium Grid 2 Accent 1" w:semiHidden="0" w:uiPriority="68" w:unhideWhenUsed="0"/>
-    <w:lsdException w:name="Medium Grid 3 Accent 1" w:semiHidden="0" w:uiPriority="69" w:unhideWhenUsed="0"/>
-    <w:lsdException w:name="Dark List Accent 1" w:semiHidden="0" w:uiPriority="70" w:unhideWhenUsed="0"/>
-    <w:lsdException w:name="Colorful Shading Accent 1" w:semiHidden="0" w:uiPriority="71" w:unhideWhenUsed="0"/>
-    <w:lsdException w:name="Colorful List Accent 1" w:semiHidden="0" w:uiPriority="72" w:unhideWhenUsed="0"/>
-    <w:lsdException w:name="Colorful Grid Accent 1" w:semiHidden="0" w:uiPriority="73" w:unhideWhenUsed="0"/>
-    <w:lsdException w:name="Light Shading Accent 2" w:semiHidden="0" w:uiPriority="60" w:unhideWhenUsed="0"/>
-    <w:lsdException w:name="Light List Accent 2" w:semiHidden="0" w:uiPriority="61" w:unhideWhenUsed="0"/>
-    <w:lsdException w:name="Light Grid Accent 2" w:semiHidden="0" w:uiPriority="62" w:unhideWhenUsed="0"/>
-    <w:lsdException w:name="Medium Shading 1 Accent 2" w:semiHidden="0" w:uiPriority="63" w:unhideWhenUsed="0"/>
-    <w:lsdException w:name="Medium Shading 2 Accent 2" w:semiHidden="0" w:uiPriority="64" w:unhideWhenUsed="0"/>
-    <w:lsdException w:name="Medium List 1 Accent 2" w:semiHidden="0" w:uiPriority="65" w:unhideWhenUsed="0"/>
-    <w:lsdException w:name="Medium List 2 Accent 2" w:semiHidden="0" w:uiPriority="66" w:unhideWhenUsed="0"/>
-    <w:lsdException w:name="Medium Grid 1 Accent 2" w:semiHidden="0" w:uiPriority="67" w:unhideWhenUsed="0"/>
-    <w:lsdException w:name="Medium Grid 2 Accent 2" w:semiHidden="0" w:uiPriority="68" w:unhideWhenUsed="0"/>
-    <w:lsdException w:name="Medium Grid 3 Accent 2" w:semiHidden="0" w:uiPriority="69" w:unhideWhenUsed="0"/>
-    <w:lsdException w:name="Dark List Accent 2" w:semiHidden="0" w:uiPriority="70" w:unhideWhenUsed="0"/>
-    <w:lsdException w:name="Colorful Shading Accent 2" w:semiHidden="0" w:uiPriority="71" w:unhideWhenUsed="0"/>
-    <w:lsdException w:name="Colorful List Accent 2" w:semiHidden="0" w:uiPriority="72" w:unhideWhenUsed="0"/>
-    <w:lsdException w:name="Colorful Grid Accent 2" w:semiHidden="0" w:uiPriority="73" w:unhideWhenUsed="0"/>
-    <w:lsdException w:name="Light Shading Accent 3" w:semiHidden="0" w:uiPriority="60" w:unhideWhenUsed="0"/>
-    <w:lsdException w:name="Light List Accent 3" w:semiHidden="0" w:uiPriority="61" w:unhideWhenUsed="0"/>
-    <w:lsdException w:name="Light Grid Accent 3" w:semiHidden="0" w:uiPriority="62" w:unhideWhenUsed="0"/>
-    <w:lsdException w:name="Medium Shading 1 Accent 3" w:semiHidden="0" w:uiPriority="63" w:unhideWhenUsed="0"/>
-    <w:lsdException w:name="Medium Shading 2 Accent 3" w:semiHidden="0" w:uiPriority="64" w:unhideWhenUsed="0"/>
-    <w:lsdException w:name="Medium List 1 Accent 3" w:semiHidden="0" w:uiPriority="65" w:unhideWhenUsed="0"/>
-    <w:lsdException w:name="Medium List 2 Accent 3" w:semiHidden="0" w:uiPriority="66" w:unhideWhenUsed="0"/>
-    <w:lsdException w:name="Medium Grid 1 Accent 3" w:semiHidden="0" w:uiPriority="67" w:unhideWhenUsed="0"/>
-    <w:lsdException w:name="Medium Grid 2 Accent 3" w:semiHidden="0" w:uiPriority="68" w:unhideWhenUsed="0"/>
-    <w:lsdException w:name="Medium Grid 3 Accent 3" w:semiHidden="0" w:uiPriority="69" w:unhideWhenUsed="0"/>
-    <w:lsdException w:name="Dark List Accent 3" w:semiHidden="0" w:uiPriority="70" w:unhideWhenUsed="0"/>
-    <w:lsdException w:name="Colorful Shading Accent 3" w:semiHidden="0" w:uiPriority="71" w:unhideWhenUsed="0"/>
-    <w:lsdException w:name="Colorful List Accent 3" w:semiHidden="0" w:uiPriority="72" w:unhideWhenUsed="0"/>
-    <w:lsdException w:name="Colorful Grid Accent 3" w:semiHidden="0" w:uiPriority="73" w:unhideWhenUsed="0"/>
-    <w:lsdException w:name="Light Shading Accent 4" w:semiHidden="0" w:uiPriority="60" w:unhideWhenUsed="0"/>
-    <w:lsdException w:name="Light List Accent 4" w:semiHidden="0" w:uiPriority="61" w:unhideWhenUsed="0"/>
-    <w:lsdException w:name="Light Grid Accent 4" w:semiHidden="0" w:uiPriority="62" w:unhideWhenUsed="0"/>
-    <w:lsdException w:name="Medium Shading 1 Accent 4" w:semiHidden="0" w:uiPriority="63" w:unhideWhenUsed="0"/>
-    <w:lsdException w:name="Medium Shading 2 Accent 4" w:semiHidden="0" w:uiPriority="64" w:unhideWhenUsed="0"/>
-    <w:lsdException w:name="Medium List 1 Accent 4" w:semiHidden="0" w:uiPriority="65" w:unhideWhenUsed="0"/>
-    <w:lsdException w:name="Medium List 2 Accent 4" w:semiHidden="0" w:uiPriority="66" w:unhideWhenUsed="0"/>
-    <w:lsdException w:name="Medium Grid 1 Accent 4" w:semiHidden="0" w:uiPriority="67" w:unhideWhenUsed="0"/>
-    <w:lsdException w:name="Medium Grid 2 Accent 4" w:semiHidden="0" w:uiPriority="68" w:unhideWhenUsed="0"/>
-    <w:lsdException w:name="Medium Grid 3 Accent 4" w:semiHidden="0" w:uiPriority="69" w:unhideWhenUsed="0"/>
-    <w:lsdException w:name="Dark List Accent 4" w:semiHidden="0" w:uiPriority="70" w:unhideWhenUsed="0"/>
-    <w:lsdException w:name="Colorful Shading Accent 4" w:semiHidden="0" w:uiPriority="71" w:unhideWhenUsed="0"/>
-    <w:lsdException w:name="Colorful List Accent 4" w:semiHidden="0" w:uiPriority="72" w:unhideWhenUsed="0"/>
-    <w:lsdException w:name="Colorful Grid Accent 4" w:semiHidden="0" w:uiPriority="73" w:unhideWhenUsed="0"/>
-    <w:lsdException w:name="Light Shading Accent 5" w:semiHidden="0" w:uiPriority="60" w:unhideWhenUsed="0"/>
-    <w:lsdException w:name="Light List Accent 5" w:semiHidden="0" w:uiPriority="61" w:unhideWhenUsed="0"/>
-    <w:lsdException w:name="Light Grid Accent 5" w:semiHidden="0" w:uiPriority="62" w:unhideWhenUsed="0"/>
-    <w:lsdException w:name="Medium Shading 1 Accent 5" w:semiHidden="0" w:uiPriority="63" w:unhideWhenUsed="0"/>
-    <w:lsdException w:name="Medium Shading 2 Accent 5" w:semiHidden="0" w:uiPriority="64" w:unhideWhenUsed="0"/>
-    <w:lsdException w:name="Medium List 1 Accent 5" w:semiHidden="0" w:uiPriority="65" w:unhideWhenUsed="0"/>
-    <w:lsdException w:name="Medium List 2 Accent 5" w:semiHidden="0" w:uiPriority="66" w:unhideWhenUsed="0"/>
-    <w:lsdException w:name="Medium Grid 1 Accent 5" w:semiHidden="0" w:uiPriority="67" w:unhideWhenUsed="0"/>
-    <w:lsdException w:name="Medium Grid 2 Accent 5" w:semiHidden="0" w:uiPriority="68" w:unhideWhenUsed="0"/>
-    <w:lsdException w:name="Medium Grid 3 Accent 5" w:semiHidden="0" w:uiPriority="69" w:unhideWhenUsed="0"/>
-    <w:lsdException w:name="Dark List Accent 5" w:semiHidden="0" w:uiPriority="70" w:unhideWhenUsed="0"/>
-    <w:lsdException w:name="Colorful Shading Accent 5" w:semiHidden="0" w:uiPriority="71" w:unhideWhenUsed="0"/>
-    <w:lsdException w:name="Colorful List Accent 5" w:semiHidden="0" w:uiPriority="72" w:unhideWhenUsed="0"/>
-    <w:lsdException w:name="Colorful Grid Accent 5" w:semiHidden="0" w:uiPriority="73" w:unhideWhenUsed="0"/>
-    <w:lsdException w:name="Light Shading Accent 6" w:semiHidden="0" w:uiPriority="60" w:unhideWhenUsed="0"/>
-    <w:lsdException w:name="Light List Accent 6" w:semiHidden="0" w:uiPriority="61" w:unhideWhenUsed="0"/>
-    <w:lsdException w:name="Light Grid Accent 6" w:semiHidden="0" w:uiPriority="62" w:unhideWhenUsed="0"/>
-    <w:lsdException w:name="Medium Shading 1 Accent 6" w:semiHidden="0" w:uiPriority="63" w:unhideWhenUsed="0"/>
-    <w:lsdException w:name="Medium Shading 2 Accent 6" w:semiHidden="0" w:uiPriority="64" w:unhideWhenUsed="0"/>
-    <w:lsdException w:name="Medium List 1 Accent 6" w:semiHidden="0" w:uiPriority="65" w:unhideWhenUsed="0"/>
-    <w:lsdException w:name="Medium List 2 Accent 6" w:semiHidden="0" w:uiPriority="66" w:unhideWhenUsed="0"/>
-    <w:lsdException w:name="Medium Grid 1 Accent 6" w:semiHidden="0" w:uiPriority="67" w:unhideWhenUsed="0"/>
-    <w:lsdException w:name="Medium Grid 2 Accent 6" w:semiHidden="0" w:uiPriority="68" w:unhideWhenUsed="0"/>
-    <w:lsdException w:name="Medium Grid 3 Accent 6" w:semiHidden="0" w:uiPriority="69" w:unhideWhenUsed="0"/>
-    <w:lsdException w:name="Dark List Accent 6" w:semiHidden="0" w:uiPriority="70" w:unhideWhenUsed="0"/>
-    <w:lsdException w:name="Colorful Shading Accent 6" w:semiHidden="0" w:uiPriority="71" w:unhideWhenUsed="0"/>
-    <w:lsdException w:name="Colorful List Accent 6" w:semiHidden="0" w:uiPriority="72" w:unhideWhenUsed="0"/>
-    <w:lsdException w:name="Colorful Grid Accent 6" w:semiHidden="0" w:uiPriority="73" w:unhideWhenUsed="0"/>
-    <w:lsdException w:name="Subtle Emphasis" w:semiHidden="0" w:uiPriority="19" w:unhideWhenUsed="0" w:qFormat="1"/>
-    <w:lsdException w:name="Intense Emphasis" w:semiHidden="0" w:uiPriority="21" w:unhideWhenUsed="0" w:qFormat="1"/>
-    <w:lsdException w:name="Subtle Reference" w:semiHidden="0" w:uiPriority="31" w:unhideWhenUsed="0" w:qFormat="1"/>
-    <w:lsdException w:name="Intense Reference" w:semiHidden="0" w:uiPriority="32" w:unhideWhenUsed="0" w:qFormat="1"/>
-    <w:lsdException w:name="Book Title" w:semiHidden="0" w:uiPriority="33" w:unhideWhenUsed="0" w:qFormat="1"/>
-    <w:lsdException w:name="Bibliography" w:uiPriority="37"/>
-    <w:lsdException w:name="TOC Heading" w:uiPriority="39" w:qFormat="1"/>
+  <w:latentStyles w:defLockedState="0" w:defUIPriority="99" w:defSemiHidden="0" w:defUnhideWhenUsed="0" w:defQFormat="0" w:count="376">
+    <w:lsdException w:name="Normal" w:uiPriority="0" w:qFormat="1"/>
+    <w:lsdException w:name="heading 1" w:uiPriority="9" w:qFormat="1"/>
+    <w:lsdException w:name="heading 2" w:semiHidden="1" w:uiPriority="9" w:unhideWhenUsed="1" w:qFormat="1"/>
+    <w:lsdException w:name="heading 3" w:semiHidden="1" w:uiPriority="9" w:unhideWhenUsed="1" w:qFormat="1"/>
+    <w:lsdException w:name="heading 4" w:semiHidden="1" w:uiPriority="9" w:unhideWhenUsed="1" w:qFormat="1"/>
+    <w:lsdException w:name="heading 5" w:semiHidden="1" w:uiPriority="9" w:unhideWhenUsed="1" w:qFormat="1"/>
+    <w:lsdException w:name="heading 6" w:semiHidden="1" w:uiPriority="9" w:unhideWhenUsed="1" w:qFormat="1"/>
+    <w:lsdException w:name="heading 7" w:semiHidden="1" w:uiPriority="9" w:unhideWhenUsed="1" w:qFormat="1"/>
+    <w:lsdException w:name="heading 8" w:semiHidden="1" w:uiPriority="9" w:unhideWhenUsed="1" w:qFormat="1"/>
+    <w:lsdException w:name="heading 9" w:semiHidden="1" w:uiPriority="9" w:unhideWhenUsed="1" w:qFormat="1"/>
+    <w:lsdException w:name="index 1" w:semiHidden="1" w:unhideWhenUsed="1"/>
+    <w:lsdException w:name="index 2" w:semiHidden="1" w:unhideWhenUsed="1"/>
+    <w:lsdException w:name="index 3" w:semiHidden="1" w:unhideWhenUsed="1"/>
+    <w:lsdException w:name="index 4" w:semiHidden="1" w:unhideWhenUsed="1"/>
+    <w:lsdException w:name="index 5" w:semiHidden="1" w:unhideWhenUsed="1"/>
+    <w:lsdException w:name="index 6" w:semiHidden="1" w:unhideWhenUsed="1"/>
+    <w:lsdException w:name="index 7" w:semiHidden="1" w:unhideWhenUsed="1"/>
+    <w:lsdException w:name="index 8" w:semiHidden="1" w:unhideWhenUsed="1"/>
+    <w:lsdException w:name="index 9" w:semiHidden="1" w:unhideWhenUsed="1"/>
+    <w:lsdException w:name="toc 1" w:semiHidden="1" w:uiPriority="39" w:unhideWhenUsed="1"/>
+    <w:lsdException w:name="toc 2" w:semiHidden="1" w:uiPriority="39" w:unhideWhenUsed="1"/>
+    <w:lsdException w:name="toc 3" w:semiHidden="1" w:uiPriority="39" w:unhideWhenUsed="1"/>
+    <w:lsdException w:name="toc 4" w:semiHidden="1" w:uiPriority="39" w:unhideWhenUsed="1"/>
+    <w:lsdException w:name="toc 5" w:semiHidden="1" w:uiPriority="39" w:unhideWhenUsed="1"/>
+    <w:lsdException w:name="toc 6" w:semiHidden="1" w:uiPriority="39" w:unhideWhenUsed="1"/>
+    <w:lsdException w:name="toc 7" w:semiHidden="1" w:uiPriority="39" w:unhideWhenUsed="1"/>
+    <w:lsdException w:name="toc 8" w:semiHidden="1" w:uiPriority="39" w:unhideWhenUsed="1"/>
+    <w:lsdException w:name="toc 9" w:semiHidden="1" w:uiPriority="39" w:unhideWhenUsed="1"/>
+    <w:lsdException w:name="Normal Indent" w:semiHidden="1" w:unhideWhenUsed="1"/>
+    <w:lsdException w:name="footnote text" w:semiHidden="1" w:unhideWhenUsed="1"/>
+    <w:lsdException w:name="annotation text" w:semiHidden="1" w:unhideWhenUsed="1"/>
+    <w:lsdException w:name="header" w:semiHidden="1" w:unhideWhenUsed="1"/>
+    <w:lsdException w:name="footer" w:semiHidden="1" w:unhideWhenUsed="1"/>
+    <w:lsdException w:name="index heading" w:semiHidden="1" w:unhideWhenUsed="1"/>
+    <w:lsdException w:name="caption" w:semiHidden="1" w:uiPriority="35" w:unhideWhenUsed="1" w:qFormat="1"/>
+    <w:lsdException w:name="table of figures" w:semiHidden="1" w:unhideWhenUsed="1"/>
+    <w:lsdException w:name="envelope address" w:semiHidden="1" w:unhideWhenUsed="1"/>
+    <w:lsdException w:name="envelope return" w:semiHidden="1" w:unhideWhenUsed="1"/>
+    <w:lsdException w:name="footnote reference" w:semiHidden="1" w:unhideWhenUsed="1"/>
+    <w:lsdException w:name="annotation reference" w:semiHidden="1" w:unhideWhenUsed="1"/>
+    <w:lsdException w:name="line number" w:semiHidden="1" w:unhideWhenUsed="1"/>
+    <w:lsdException w:name="page number" w:semiHidden="1" w:unhideWhenUsed="1"/>
+    <w:lsdException w:name="endnote reference" w:semiHidden="1" w:unhideWhenUsed="1"/>
+    <w:lsdException w:name="endnote text" w:semiHidden="1" w:unhideWhenUsed="1"/>
+    <w:lsdException w:name="table of authorities" w:semiHidden="1" w:unhideWhenUsed="1"/>
+    <w:lsdException w:name="macro" w:semiHidden="1" w:unhideWhenUsed="1"/>
+    <w:lsdException w:name="toa heading" w:semiHidden="1" w:unhideWhenUsed="1"/>
+    <w:lsdException w:name="List" w:semiHidden="1" w:unhideWhenUsed="1"/>
+    <w:lsdException w:name="List Bullet" w:semiHidden="1" w:unhideWhenUsed="1"/>
+    <w:lsdException w:name="List Number" w:semiHidden="1" w:unhideWhenUsed="1"/>
+    <w:lsdException w:name="List 2" w:semiHidden="1" w:unhideWhenUsed="1"/>
+    <w:lsdException w:name="List 3" w:semiHidden="1" w:unhideWhenUsed="1"/>
+    <w:lsdException w:name="List 4" w:semiHidden="1" w:unhideWhenUsed="1"/>
+    <w:lsdException w:name="List 5" w:semiHidden="1" w:unhideWhenUsed="1"/>
+    <w:lsdException w:name="List Bullet 2" w:semiHidden="1" w:unhideWhenUsed="1"/>
+    <w:lsdException w:name="List Bullet 3" w:semiHidden="1" w:unhideWhenUsed="1"/>
+    <w:lsdException w:name="List Bullet 4" w:semiHidden="1" w:unhideWhenUsed="1"/>
+    <w:lsdException w:name="List Bullet 5" w:semiHidden="1" w:unhideWhenUsed="1"/>
+    <w:lsdException w:name="List Number 2" w:semiHidden="1" w:unhideWhenUsed="1"/>
+    <w:lsdException w:name="List Number 3" w:semiHidden="1" w:unhideWhenUsed="1"/>
+    <w:lsdException w:name="List Number 4" w:semiHidden="1" w:unhideWhenUsed="1"/>
+    <w:lsdException w:name="List Number 5" w:semiHidden="1" w:unhideWhenUsed="1"/>
+    <w:lsdException w:name="Title" w:uiPriority="10" w:qFormat="1"/>
+    <w:lsdException w:name="Closing" w:semiHidden="1" w:unhideWhenUsed="1"/>
+    <w:lsdException w:name="Signature" w:semiHidden="1" w:unhideWhenUsed="1"/>
+    <w:lsdException w:name="Default Paragraph Font" w:semiHidden="1" w:uiPriority="1" w:unhideWhenUsed="1"/>
+    <w:lsdException w:name="Body Text" w:semiHidden="1" w:unhideWhenUsed="1"/>
+    <w:lsdException w:name="Body Text Indent" w:semiHidden="1" w:unhideWhenUsed="1"/>
+    <w:lsdException w:name="List Continue" w:semiHidden="1" w:unhideWhenUsed="1"/>
+    <w:lsdException w:name="List Continue 2" w:semiHidden="1" w:unhideWhenUsed="1"/>
+    <w:lsdException w:name="List Continue 3" w:semiHidden="1" w:unhideWhenUsed="1"/>
+    <w:lsdException w:name="List Continue 4" w:semiHidden="1" w:unhideWhenUsed="1"/>
+    <w:lsdException w:name="List Continue 5" w:semiHidden="1" w:unhideWhenUsed="1"/>
+    <w:lsdException w:name="Message Header" w:semiHidden="1" w:unhideWhenUsed="1"/>
+    <w:lsdException w:name="Subtitle" w:uiPriority="11" w:qFormat="1"/>
+    <w:lsdException w:name="Salutation" w:semiHidden="1" w:unhideWhenUsed="1"/>
+    <w:lsdException w:name="Date" w:semiHidden="1" w:unhideWhenUsed="1"/>
+    <w:lsdException w:name="Body Text First Indent" w:semiHidden="1" w:unhideWhenUsed="1"/>
+    <w:lsdException w:name="Body Text First Indent 2" w:semiHidden="1" w:unhideWhenUsed="1"/>
+    <w:lsdException w:name="Note Heading" w:semiHidden="1" w:unhideWhenUsed="1"/>
+    <w:lsdException w:name="Body Text 2" w:semiHidden="1" w:unhideWhenUsed="1"/>
+    <w:lsdException w:name="Body Text 3" w:semiHidden="1" w:unhideWhenUsed="1"/>
+    <w:lsdException w:name="Body Text Indent 2" w:semiHidden="1" w:unhideWhenUsed="1"/>
+    <w:lsdException w:name="Body Text Indent 3" w:semiHidden="1" w:unhideWhenUsed="1"/>
+    <w:lsdException w:name="Block Text" w:semiHidden="1" w:unhideWhenUsed="1"/>
+    <w:lsdException w:name="Hyperlink" w:semiHidden="1" w:unhideWhenUsed="1"/>
+    <w:lsdException w:name="FollowedHyperlink" w:semiHidden="1" w:unhideWhenUsed="1"/>
+    <w:lsdException w:name="Strong" w:uiPriority="22" w:qFormat="1"/>
+    <w:lsdException w:name="Emphasis" w:uiPriority="20" w:qFormat="1"/>
+    <w:lsdException w:name="Document Map" w:semiHidden="1" w:unhideWhenUsed="1"/>
+    <w:lsdException w:name="Plain Text" w:semiHidden="1" w:unhideWhenUsed="1"/>
+    <w:lsdException w:name="E-mail Signature" w:semiHidden="1" w:unhideWhenUsed="1"/>
+    <w:lsdException w:name="HTML Top of Form" w:semiHidden="1" w:unhideWhenUsed="1"/>
+    <w:lsdException w:name="HTML Bottom of Form" w:semiHidden="1" w:unhideWhenUsed="1"/>
+    <w:lsdException w:name="Normal (Web)" w:semiHidden="1" w:unhideWhenUsed="1"/>
+    <w:lsdException w:name="HTML Acronym" w:semiHidden="1" w:unhideWhenUsed="1"/>
+    <w:lsdException w:name="HTML Address" w:semiHidden="1" w:unhideWhenUsed="1"/>
+    <w:lsdException w:name="HTML Cite" w:semiHidden="1" w:unhideWhenUsed="1"/>
+    <w:lsdException w:name="HTML Code" w:semiHidden="1" w:unhideWhenUsed="1"/>
+    <w:lsdException w:name="HTML Definition" w:semiHidden="1" w:unhideWhenUsed="1"/>
+    <w:lsdException w:name="HTML Keyboard" w:semiHidden="1" w:unhideWhenUsed="1"/>
+    <w:lsdException w:name="HTML Preformatted" w:semiHidden="1" w:unhideWhenUsed="1"/>
+    <w:lsdException w:name="HTML Sample" w:semiHidden="1" w:unhideWhenUsed="1"/>
+    <w:lsdException w:name="HTML Typewriter" w:semiHidden="1" w:unhideWhenUsed="1"/>
+    <w:lsdException w:name="HTML Variable" w:semiHidden="1" w:unhideWhenUsed="1"/>
+    <w:lsdException w:name="Normal Table" w:semiHidden="1" w:unhideWhenUsed="1"/>
+    <w:lsdException w:name="annotation subject" w:semiHidden="1" w:unhideWhenUsed="1"/>
+    <w:lsdException w:name="No List" w:semiHidden="1" w:unhideWhenUsed="1"/>
+    <w:lsdException w:name="Outline List 1" w:semiHidden="1" w:unhideWhenUsed="1"/>
+    <w:lsdException w:name="Outline List 2" w:semiHidden="1" w:unhideWhenUsed="1"/>
+    <w:lsdException w:name="Outline List 3" w:semiHidden="1" w:unhideWhenUsed="1"/>
+    <w:lsdException w:name="Table Simple 1" w:semiHidden="1" w:unhideWhenUsed="1"/>
+    <w:lsdException w:name="Table Simple 2" w:semiHidden="1" w:unhideWhenUsed="1"/>
+    <w:lsdException w:name="Table Simple 3" w:semiHidden="1" w:unhideWhenUsed="1"/>
+    <w:lsdException w:name="Table Classic 1" w:semiHidden="1" w:unhideWhenUsed="1"/>
+    <w:lsdException w:name="Table Classic 2" w:semiHidden="1" w:unhideWhenUsed="1"/>
+    <w:lsdException w:name="Table Classic 3" w:semiHidden="1" w:unhideWhenUsed="1"/>
+    <w:lsdException w:name="Table Classic 4" w:semiHidden="1" w:unhideWhenUsed="1"/>
+    <w:lsdException w:name="Table Colorful 1" w:semiHidden="1" w:unhideWhenUsed="1"/>
+    <w:lsdException w:name="Table Colorful 2" w:semiHidden="1" w:unhideWhenUsed="1"/>
+    <w:lsdException w:name="Table Colorful 3" w:semiHidden="1" w:unhideWhenUsed="1"/>
+    <w:lsdException w:name="Table Columns 1" w:semiHidden="1" w:unhideWhenUsed="1"/>
+    <w:lsdException w:name="Table Columns 2" w:semiHidden="1" w:unhideWhenUsed="1"/>
+    <w:lsdException w:name="Table Columns 3" w:semiHidden="1" w:unhideWhenUsed="1"/>
+    <w:lsdException w:name="Table Columns 4" w:semiHidden="1" w:unhideWhenUsed="1"/>
+    <w:lsdException w:name="Table Columns 5" w:semiHidden="1" w:unhideWhenUsed="1"/>
+    <w:lsdException w:name="Table Grid 1" w:semiHidden="1" w:unhideWhenUsed="1"/>
+    <w:lsdException w:name="Table Grid 2" w:semiHidden="1" w:unhideWhenUsed="1"/>
+    <w:lsdException w:name="Table Grid 3" w:semiHidden="1" w:unhideWhenUsed="1"/>
+    <w:lsdException w:name="Table Grid 4" w:semiHidden="1" w:unhideWhenUsed="1"/>
+    <w:lsdException w:name="Table Grid 5" w:semiHidden="1" w:unhideWhenUsed="1"/>
+    <w:lsdException w:name="Table Grid 6" w:semiHidden="1" w:unhideWhenUsed="1"/>
+    <w:lsdException w:name="Table Grid 7" w:semiHidden="1" w:unhideWhenUsed="1"/>
+    <w:lsdException w:name="Table Grid 8" w:semiHidden="1" w:unhideWhenUsed="1"/>
+    <w:lsdException w:name="Table List 1" w:semiHidden="1" w:unhideWhenUsed="1"/>
+    <w:lsdException w:name="Table List 2" w:semiHidden="1" w:unhideWhenUsed="1"/>
+    <w:lsdException w:name="Table List 3" w:semiHidden="1" w:unhideWhenUsed="1"/>
+    <w:lsdException w:name="Table List 4" w:semiHidden="1" w:unhideWhenUsed="1"/>
+    <w:lsdException w:name="Table List 5" w:semiHidden="1" w:unhideWhenUsed="1"/>
+    <w:lsdException w:name="Table List 6" w:semiHidden="1" w:unhideWhenUsed="1"/>
+    <w:lsdException w:name="Table List 7" w:semiHidden="1" w:unhideWhenUsed="1"/>
+    <w:lsdException w:name="Table List 8" w:semiHidden="1" w:unhideWhenUsed="1"/>
+    <w:lsdException w:name="Table 3D effects 1" w:semiHidden="1" w:unhideWhenUsed="1"/>
+    <w:lsdException w:name="Table 3D effects 2" w:semiHidden="1" w:unhideWhenUsed="1"/>
+    <w:lsdException w:name="Table 3D effects 3" w:semiHidden="1" w:unhideWhenUsed="1"/>
+    <w:lsdException w:name="Table Contemporary" w:semiHidden="1" w:unhideWhenUsed="1"/>
+    <w:lsdException w:name="Table Elegant" w:semiHidden="1" w:unhideWhenUsed="1"/>
+    <w:lsdException w:name="Table Professional" w:semiHidden="1" w:unhideWhenUsed="1"/>
+    <w:lsdException w:name="Table Subtle 1" w:semiHidden="1" w:unhideWhenUsed="1"/>
+    <w:lsdException w:name="Table Subtle 2" w:semiHidden="1" w:unhideWhenUsed="1"/>
+    <w:lsdException w:name="Table Web 1" w:semiHidden="1" w:unhideWhenUsed="1"/>
+    <w:lsdException w:name="Table Web 2" w:semiHidden="1" w:unhideWhenUsed="1"/>
+    <w:lsdException w:name="Table Web 3" w:semiHidden="1" w:unhideWhenUsed="1"/>
+    <w:lsdException w:name="Balloon Text" w:semiHidden="1" w:unhideWhenUsed="1"/>
+    <w:lsdException w:name="Table Grid" w:semiHidden="1" w:uiPriority="59" w:unhideWhenUsed="1"/>
+    <w:lsdException w:name="Table Theme" w:semiHidden="1" w:unhideWhenUsed="1"/>
+    <w:lsdException w:name="Placeholder Text" w:semiHidden="1"/>
+    <w:lsdException w:name="No Spacing" w:uiPriority="1" w:qFormat="1"/>
+    <w:lsdException w:name="Light Shading" w:uiPriority="60"/>
+    <w:lsdException w:name="Light List" w:uiPriority="61"/>
+    <w:lsdException w:name="Light Grid" w:uiPriority="62"/>
+    <w:lsdException w:name="Medium Shading 1" w:uiPriority="63"/>
+    <w:lsdException w:name="Medium Shading 2" w:uiPriority="64"/>
+    <w:lsdException w:name="Medium List 1" w:uiPriority="65"/>
+    <w:lsdException w:name="Medium List 2" w:uiPriority="66"/>
+    <w:lsdException w:name="Medium Grid 1" w:uiPriority="67"/>
+    <w:lsdException w:name="Medium Grid 2" w:uiPriority="68"/>
+    <w:lsdException w:name="Medium Grid 3" w:uiPriority="69"/>
+    <w:lsdException w:name="Dark List" w:uiPriority="70"/>
+    <w:lsdException w:name="Colorful Shading" w:uiPriority="71"/>
+    <w:lsdException w:name="Colorful List" w:uiPriority="72"/>
+    <w:lsdException w:name="Colorful Grid" w:uiPriority="73"/>
+    <w:lsdException w:name="Light Shading Accent 1" w:uiPriority="60"/>
+    <w:lsdException w:name="Light List Accent 1" w:uiPriority="61"/>
+    <w:lsdException w:name="Light Grid Accent 1" w:uiPriority="62"/>
+    <w:lsdException w:name="Medium Shading 1 Accent 1" w:uiPriority="63"/>
+    <w:lsdException w:name="Medium Shading 2 Accent 1" w:uiPriority="64"/>
+    <w:lsdException w:name="Medium List 1 Accent 1" w:uiPriority="65"/>
+    <w:lsdException w:name="Revision" w:semiHidden="1"/>
+    <w:lsdException w:name="List Paragraph" w:uiPriority="34" w:qFormat="1"/>
+    <w:lsdException w:name="Quote" w:uiPriority="29" w:qFormat="1"/>
+    <w:lsdException w:name="Intense Quote" w:uiPriority="30" w:qFormat="1"/>
+    <w:lsdException w:name="Medium List 2 Accent 1" w:uiPriority="66"/>
+    <w:lsdException w:name="Medium Grid 1 Accent 1" w:uiPriority="67"/>
+    <w:lsdException w:name="Medium Grid 2 Accent 1" w:uiPriority="68"/>
+    <w:lsdException w:name="Medium Grid 3 Accent 1" w:uiPriority="69"/>
+    <w:lsdException w:name="Dark List Accent 1" w:uiPriority="70"/>
+    <w:lsdException w:name="Colorful Shading Accent 1" w:uiPriority="71"/>
+    <w:lsdException w:name="Colorful List Accent 1" w:uiPriority="72"/>
+    <w:lsdException w:name="Colorful Grid Accent 1" w:uiPriority="73"/>
+    <w:lsdException w:name="Light Shading Accent 2" w:uiPriority="60"/>
+    <w:lsdException w:name="Light List Accent 2" w:uiPriority="61"/>
+    <w:lsdException w:name="Light Grid Accent 2" w:uiPriority="62"/>
+    <w:lsdException w:name="Medium Shading 1 Accent 2" w:uiPriority="63"/>
+    <w:lsdException w:name="Medium Shading 2 Accent 2" w:uiPriority="64"/>
+    <w:lsdException w:name="Medium List 1 Accent 2" w:uiPriority="65"/>
+    <w:lsdException w:name="Medium List 2 Accent 2" w:uiPriority="66"/>
+    <w:lsdException w:name="Medium Grid 1 Accent 2" w:uiPriority="67"/>
+    <w:lsdException w:name="Medium Grid 2 Accent 2" w:uiPriority="68"/>
+    <w:lsdException w:name="Medium Grid 3 Accent 2" w:uiPriority="69"/>
+    <w:lsdException w:name="Dark List Accent 2" w:uiPriority="70"/>
+    <w:lsdException w:name="Colorful Shading Accent 2" w:uiPriority="71"/>
+    <w:lsdException w:name="Colorful List Accent 2" w:uiPriority="72"/>
+    <w:lsdException w:name="Colorful Grid Accent 2" w:uiPriority="73"/>
+    <w:lsdException w:name="Light Shading Accent 3" w:uiPriority="60"/>
+    <w:lsdException w:name="Light List Accent 3" w:uiPriority="61"/>
+    <w:lsdException w:name="Light Grid Accent 3" w:uiPriority="62"/>
+    <w:lsdException w:name="Medium Shading 1 Accent 3" w:uiPriority="63"/>
+    <w:lsdException w:name="Medium Shading 2 Accent 3" w:uiPriority="64"/>
+    <w:lsdException w:name="Medium List 1 Accent 3" w:uiPriority="65"/>
+    <w:lsdException w:name="Medium List 2 Accent 3" w:uiPriority="66"/>
+    <w:lsdException w:name="Medium Grid 1 Accent 3" w:uiPriority="67"/>
+    <w:lsdException w:name="Medium Grid 2 Accent 3" w:uiPriority="68"/>
+    <w:lsdException w:name="Medium Grid 3 Accent 3" w:uiPriority="69"/>
+    <w:lsdException w:name="Dark List Accent 3" w:uiPriority="70"/>
+    <w:lsdException w:name="Colorful Shading Accent 3" w:uiPriority="71"/>
+    <w:lsdException w:name="Colorful List Accent 3" w:uiPriority="72"/>
+    <w:lsdException w:name="Colorful Grid Accent 3" w:uiPriority="73"/>
+    <w:lsdException w:name="Light Shading Accent 4" w:uiPriority="60"/>
+    <w:lsdException w:name="Light List Accent 4" w:uiPriority="61"/>
+    <w:lsdException w:name="Light Grid Accent 4" w:uiPriority="62"/>
+    <w:lsdException w:name="Medium Shading 1 Accent 4" w:uiPriority="63"/>
+    <w:lsdException w:name="Medium Shading 2 Accent 4" w:uiPriority="64"/>
+    <w:lsdException w:name="Medium List 1 Accent 4" w:uiPriority="65"/>
+    <w:lsdException w:name="Medium List 2 Accent 4" w:uiPriority="66"/>
+    <w:lsdException w:name="Medium Grid 1 Accent 4" w:uiPriority="67"/>
+    <w:lsdException w:name="Medium Grid 2 Accent 4" w:uiPriority="68"/>
+    <w:lsdException w:name="Medium Grid 3 Accent 4" w:uiPriority="69"/>
+    <w:lsdException w:name="Dark List Accent 4" w:uiPriority="70"/>
+    <w:lsdException w:name="Colorful Shading Accent 4" w:uiPriority="71"/>
+    <w:lsdException w:name="Colorful List Accent 4" w:uiPriority="72"/>
+    <w:lsdException w:name="Colorful Grid Accent 4" w:uiPriority="73"/>
+    <w:lsdException w:name="Light Shading Accent 5" w:uiPriority="60"/>
+    <w:lsdException w:name="Light List Accent 5" w:uiPriority="61"/>
+    <w:lsdException w:name="Light Grid Accent 5" w:uiPriority="62"/>
+    <w:lsdException w:name="Medium Shading 1 Accent 5" w:uiPriority="63"/>
+    <w:lsdException w:name="Medium Shading 2 Accent 5" w:uiPriority="64"/>
+    <w:lsdException w:name="Medium List 1 Accent 5" w:uiPriority="65"/>
+    <w:lsdException w:name="Medium List 2 Accent 5" w:uiPriority="66"/>
+    <w:lsdException w:name="Medium Grid 1 Accent 5" w:uiPriority="67"/>
+    <w:lsdException w:name="Medium Grid 2 Accent 5" w:uiPriority="68"/>
+    <w:lsdException w:name="Medium Grid 3 Accent 5" w:uiPriority="69"/>
+    <w:lsdException w:name="Dark List Accent 5" w:uiPriority="70"/>
+    <w:lsdException w:name="Colorful Shading Accent 5" w:uiPriority="71"/>
+    <w:lsdException w:name="Colorful List Accent 5" w:uiPriority="72"/>
+    <w:lsdException w:name="Colorful Grid Accent 5" w:uiPriority="73"/>
+    <w:lsdException w:name="Light Shading Accent 6" w:uiPriority="60"/>
+    <w:lsdException w:name="Light List Accent 6" w:uiPriority="61"/>
+    <w:lsdException w:name="Light Grid Accent 6" w:uiPriority="62"/>
+    <w:lsdException w:name="Medium Shading 1 Accent 6" w:uiPriority="63"/>
+    <w:lsdException w:name="Medium Shading 2 Accent 6" w:uiPriority="64"/>
+    <w:lsdException w:name="Medium List 1 Accent 6" w:uiPriority="65"/>
+    <w:lsdException w:name="Medium List 2 Accent 6" w:uiPriority="66"/>
+    <w:lsdException w:name="Medium Grid 1 Accent 6" w:uiPriority="67"/>
+    <w:lsdException w:name="Medium Grid 2 Accent 6" w:uiPriority="68"/>
+    <w:lsdException w:name="Medium Grid 3 Accent 6" w:uiPriority="69"/>
+    <w:lsdException w:name="Dark List Accent 6" w:uiPriority="70"/>
+    <w:lsdException w:name="Colorful Shading Accent 6" w:uiPriority="71"/>
+    <w:lsdException w:name="Colorful List Accent 6" w:uiPriority="72"/>
+    <w:lsdException w:name="Colorful Grid Accent 6" w:uiPriority="73"/>
+    <w:lsdException w:name="Subtle Emphasis" w:uiPriority="19" w:qFormat="1"/>
+    <w:lsdException w:name="Intense Emphasis" w:uiPriority="21" w:qFormat="1"/>
+    <w:lsdException w:name="Subtle Reference" w:uiPriority="31" w:qFormat="1"/>
+    <w:lsdException w:name="Intense Reference" w:uiPriority="32" w:qFormat="1"/>
+    <w:lsdException w:name="Book Title" w:uiPriority="33" w:qFormat="1"/>
+    <w:lsdException w:name="Bibliography" w:semiHidden="1" w:uiPriority="37" w:unhideWhenUsed="1"/>
+    <w:lsdException w:name="TOC Heading" w:semiHidden="1" w:uiPriority="39" w:unhideWhenUsed="1" w:qFormat="1"/>
+    <w:lsdException w:name="Plain Table 1" w:uiPriority="41"/>
+    <w:lsdException w:name="Plain Table 2" w:uiPriority="42"/>
+    <w:lsdException w:name="Plain Table 3" w:uiPriority="43"/>
+    <w:lsdException w:name="Plain Table 4" w:uiPriority="44"/>
+    <w:lsdException w:name="Plain Table 5" w:uiPriority="45"/>
+    <w:lsdException w:name="Grid Table Light" w:uiPriority="40"/>
+    <w:lsdException w:name="Grid Table 1 Light" w:uiPriority="46"/>
+    <w:lsdException w:name="Grid Table 2" w:uiPriority="47"/>
+    <w:lsdException w:name="Grid Table 3" w:uiPriority="48"/>
+    <w:lsdException w:name="Grid Table 4" w:uiPriority="49"/>
+    <w:lsdException w:name="Grid Table 5 Dark" w:uiPriority="50"/>
+    <w:lsdException w:name="Grid Table 6 Colorful" w:uiPriority="51"/>
+    <w:lsdException w:name="Grid Table 7 Colorful" w:uiPriority="52"/>
+    <w:lsdException w:name="Grid Table 1 Light Accent 1" w:uiPriority="46"/>
+    <w:lsdException w:name="Grid Table 2 Accent 1" w:uiPriority="47"/>
+    <w:lsdException w:name="Grid Table 3 Accent 1" w:uiPriority="48"/>
+    <w:lsdException w:name="Grid Table 4 Accent 1" w:uiPriority="49"/>
+    <w:lsdException w:name="Grid Table 5 Dark Accent 1" w:uiPriority="50"/>
+    <w:lsdException w:name="Grid Table 6 Colorful Accent 1" w:uiPriority="51"/>
+    <w:lsdException w:name="Grid Table 7 Colorful Accent 1" w:uiPriority="52"/>
+    <w:lsdException w:name="Grid Table 1 Light Accent 2" w:uiPriority="46"/>
+    <w:lsdException w:name="Grid Table 2 Accent 2" w:uiPriority="47"/>
+    <w:lsdException w:name="Grid Table 3 Accent 2" w:uiPriority="48"/>
+    <w:lsdException w:name="Grid Table 4 Accent 2" w:uiPriority="49"/>
+    <w:lsdException w:name="Grid Table 5 Dark Accent 2" w:uiPriority="50"/>
+    <w:lsdException w:name="Grid Table 6 Colorful Accent 2" w:uiPriority="51"/>
+    <w:lsdException w:name="Grid Table 7 Colorful Accent 2" w:uiPriority="52"/>
+    <w:lsdException w:name="Grid Table 1 Light Accent 3" w:uiPriority="46"/>
+    <w:lsdException w:name="Grid Table 2 Accent 3" w:uiPriority="47"/>
+    <w:lsdException w:name="Grid Table 3 Accent 3" w:uiPriority="48"/>
+    <w:lsdException w:name="Grid Table 4 Accent 3" w:uiPriority="49"/>
+    <w:lsdException w:name="Grid Table 5 Dark Accent 3" w:uiPriority="50"/>
+    <w:lsdException w:name="Grid Table 6 Colorful Accent 3" w:uiPriority="51"/>
+    <w:lsdException w:name="Grid Table 7 Colorful Accent 3" w:uiPriority="52"/>
+    <w:lsdException w:name="Grid Table 1 Light Accent 4" w:uiPriority="46"/>
+    <w:lsdException w:name="Grid Table 2 Accent 4" w:uiPriority="47"/>
+    <w:lsdException w:name="Grid Table 3 Accent 4" w:uiPriority="48"/>
+    <w:lsdException w:name="Grid Table 4 Accent 4" w:uiPriority="49"/>
+    <w:lsdException w:name="Grid Table 5 Dark Accent 4" w:uiPriority="50"/>
+    <w:lsdException w:name="Grid Table 6 Colorful Accent 4" w:uiPriority="51"/>
+    <w:lsdException w:name="Grid Table 7 Colorful Accent 4" w:uiPriority="52"/>
+    <w:lsdException w:name="Grid Table 1 Light Accent 5" w:uiPriority="46"/>
+    <w:lsdException w:name="Grid Table 2 Accent 5" w:uiPriority="47"/>
+    <w:lsdException w:name="Grid Table 3 Accent 5" w:uiPriority="48"/>
+    <w:lsdException w:name="Grid Table 4 Accent 5" w:uiPriority="49"/>
+    <w:lsdException w:name="Grid Table 5 Dark Accent 5" w:uiPriority="50"/>
+    <w:lsdException w:name="Grid Table 6 Colorful Accent 5" w:uiPriority="51"/>
+    <w:lsdException w:name="Grid Table 7 Colorful Accent 5" w:uiPriority="52"/>
+    <w:lsdException w:name="Grid Table 1 Light Accent 6" w:uiPriority="46"/>
+    <w:lsdException w:name="Grid Table 2 Accent 6" w:uiPriority="47"/>
+    <w:lsdException w:name="Grid Table 3 Accent 6" w:uiPriority="48"/>
+    <w:lsdException w:name="Grid Table 4 Accent 6" w:uiPriority="49"/>
+    <w:lsdException w:name="Grid Table 5 Dark Accent 6" w:uiPriority="50"/>
+    <w:lsdException w:name="Grid Table 6 Colorful Accent 6" w:uiPriority="51"/>
+    <w:lsdException w:name="Grid Table 7 Colorful Accent 6" w:uiPriority="52"/>
+    <w:lsdException w:name="List Table 1 Light" w:uiPriority="46"/>
+    <w:lsdException w:name="List Table 2" w:uiPriority="47"/>
+    <w:lsdException w:name="List Table 3" w:uiPriority="48"/>
+    <w:lsdException w:name="List Table 4" w:uiPriority="49"/>
+    <w:lsdException w:name="List Table 5 Dark" w:uiPriority="50"/>
+    <w:lsdException w:name="List Table 6 Colorful" w:uiPriority="51"/>
+    <w:lsdException w:name="List Table 7 Colorful" w:uiPriority="52"/>
+    <w:lsdException w:name="List Table 1 Light Accent 1" w:uiPriority="46"/>
+    <w:lsdException w:name="List Table 2 Accent 1" w:uiPriority="47"/>
+    <w:lsdException w:name="List Table 3 Accent 1" w:uiPriority="48"/>
+    <w:lsdException w:name="List Table 4 Accent 1" w:uiPriority="49"/>
+    <w:lsdException w:name="List Table 5 Dark Accent 1" w:uiPriority="50"/>
+    <w:lsdException w:name="List Table 6 Colorful Accent 1" w:uiPriority="51"/>
+    <w:lsdException w:name="List Table 7 Colorful Accent 1" w:uiPriority="52"/>
+    <w:lsdException w:name="List Table 1 Light Accent 2" w:uiPriority="46"/>
+    <w:lsdException w:name="List Table 2 Accent 2" w:uiPriority="47"/>
+    <w:lsdException w:name="List Table 3 Accent 2" w:uiPriority="48"/>
+    <w:lsdException w:name="List Table 4 Accent 2" w:uiPriority="49"/>
+    <w:lsdException w:name="List Table 5 Dark Accent 2" w:uiPriority="50"/>
+    <w:lsdException w:name="List Table 6 Colorful Accent 2" w:uiPriority="51"/>
+    <w:lsdException w:name="List Table 7 Colorful Accent 2" w:uiPriority="52"/>
+    <w:lsdException w:name="List Table 1 Light Accent 3" w:uiPriority="46"/>
+    <w:lsdException w:name="List Table 2 Accent 3" w:uiPriority="47"/>
+    <w:lsdException w:name="List Table 3 Accent 3" w:uiPriority="48"/>
+    <w:lsdException w:name="List Table 4 Accent 3" w:uiPriority="49"/>
+    <w:lsdException w:name="List Table 5 Dark Accent 3" w:uiPriority="50"/>
+    <w:lsdException w:name="List Table 6 Colorful Accent 3" w:uiPriority="51"/>
+    <w:lsdException w:name="List Table 7 Colorful Accent 3" w:uiPriority="52"/>
+    <w:lsdException w:name="List Table 1 Light Accent 4" w:uiPriority="46"/>
+    <w:lsdException w:name="List Table 2 Accent 4" w:uiPriority="47"/>
+    <w:lsdException w:name="List Table 3 Accent 4" w:uiPriority="48"/>
+    <w:lsdException w:name="List Table 4 Accent 4" w:uiPriority="49"/>
+    <w:lsdException w:name="List Table 5 Dark Accent 4" w:uiPriority="50"/>
+    <w:lsdException w:name="List Table 6 Colorful Accent 4" w:uiPriority="51"/>
+    <w:lsdException w:name="List Table 7 Colorful Accent 4" w:uiPriority="52"/>
+    <w:lsdException w:name="List Table 1 Light Accent 5" w:uiPriority="46"/>
+    <w:lsdException w:name="List Table 2 Accent 5" w:uiPriority="47"/>
+    <w:lsdException w:name="List Table 3 Accent 5" w:uiPriority="48"/>
+    <w:lsdException w:name="List Table 4 Accent 5" w:uiPriority="49"/>
+    <w:lsdException w:name="List Table 5 Dark Accent 5" w:uiPriority="50"/>
+    <w:lsdException w:name="List Table 6 Colorful Accent 5" w:uiPriority="51"/>
+    <w:lsdException w:name="List Table 7 Colorful Accent 5" w:uiPriority="52"/>
+    <w:lsdException w:name="List Table 1 Light Accent 6" w:uiPriority="46"/>
+    <w:lsdException w:name="List Table 2 Accent 6" w:uiPriority="47"/>
+    <w:lsdException w:name="List Table 3 Accent 6" w:uiPriority="48"/>
+    <w:lsdException w:name="List Table 4 Accent 6" w:uiPriority="49"/>
+    <w:lsdException w:name="List Table 5 Dark Accent 6" w:uiPriority="50"/>
+    <w:lsdException w:name="List Table 6 Colorful Accent 6" w:uiPriority="51"/>
+    <w:lsdException w:name="List Table 7 Colorful Accent 6" w:uiPriority="52"/>
+    <w:lsdException w:name="Mention" w:semiHidden="1" w:unhideWhenUsed="1"/>
+    <w:lsdException w:name="Smart Hyperlink" w:semiHidden="1" w:unhideWhenUsed="1"/>
+    <w:lsdException w:name="Hashtag" w:semiHidden="1" w:unhideWhenUsed="1"/>
+    <w:lsdException w:name="Unresolved Mention" w:semiHidden="1" w:unhideWhenUsed="1"/>
+    <w:lsdException w:name="Smart Link" w:semiHidden="1" w:unhideWhenUsed="1"/>
   </w:latentStyles>
   <w:style w:type="paragraph" w:default="1" w:styleId="Normal">
     <w:name w:val="Normal"/>
@@ -6450,7 +6926,6 @@
       <w:spacing w:after="0" w:line="240" w:lineRule="auto"/>
     </w:pPr>
     <w:tblPr>
-      <w:tblInd w:w="0" w:type="dxa"/>
       <w:tblBorders>
         <w:top w:val="single" w:sz="4" w:space="0" w:color="auto"/>
         <w:left w:val="single" w:sz="4" w:space="0" w:color="auto"/>
@@ -6459,317 +6934,6 @@
         <w:insideH w:val="single" w:sz="4" w:space="0" w:color="auto"/>
         <w:insideV w:val="single" w:sz="4" w:space="0" w:color="auto"/>
       </w:tblBorders>
-      <w:tblCellMar>
-        <w:top w:w="0" w:type="dxa"/>
-        <w:left w:w="108" w:type="dxa"/>
-        <w:bottom w:w="0" w:type="dxa"/>
-        <w:right w:w="108" w:type="dxa"/>
-      </w:tblCellMar>
-    </w:tblPr>
-  </w:style>
-  <w:style w:type="paragraph" w:styleId="HTMLPreformatted">
-    <w:name w:val="HTML Preformatted"/>
-    <w:basedOn w:val="Normal"/>
-    <w:link w:val="HTMLPreformattedChar"/>
-    <w:uiPriority w:val="99"/>
-    <w:unhideWhenUsed/>
-    <w:rsid w:val="00013F33"/>
-    <w:pPr>
-      <w:tabs>
-        <w:tab w:val="left" w:pos="916"/>
-        <w:tab w:val="left" w:pos="1832"/>
-        <w:tab w:val="left" w:pos="2748"/>
-        <w:tab w:val="left" w:pos="3664"/>
-        <w:tab w:val="left" w:pos="4580"/>
-        <w:tab w:val="left" w:pos="5496"/>
-        <w:tab w:val="left" w:pos="6412"/>
-        <w:tab w:val="left" w:pos="7328"/>
-        <w:tab w:val="left" w:pos="8244"/>
-        <w:tab w:val="left" w:pos="9160"/>
-        <w:tab w:val="left" w:pos="10076"/>
-        <w:tab w:val="left" w:pos="10992"/>
-        <w:tab w:val="left" w:pos="11908"/>
-        <w:tab w:val="left" w:pos="12824"/>
-        <w:tab w:val="left" w:pos="13740"/>
-        <w:tab w:val="left" w:pos="14656"/>
-      </w:tabs>
-      <w:spacing w:after="0" w:line="240" w:lineRule="auto"/>
-    </w:pPr>
-    <w:rPr>
-      <w:rFonts w:ascii="Courier New" w:eastAsia="Times New Roman" w:hAnsi="Courier New" w:cs="Courier New"/>
-      <w:sz w:val="20"/>
-      <w:szCs w:val="20"/>
-      <w:lang w:eastAsia="en-IN"/>
-    </w:rPr>
-  </w:style>
-  <w:style w:type="character" w:customStyle="1" w:styleId="HTMLPreformattedChar">
-    <w:name w:val="HTML Preformatted Char"/>
-    <w:basedOn w:val="DefaultParagraphFont"/>
-    <w:link w:val="HTMLPreformatted"/>
-    <w:uiPriority w:val="99"/>
-    <w:rsid w:val="00013F33"/>
-    <w:rPr>
-      <w:rFonts w:ascii="Courier New" w:eastAsia="Times New Roman" w:hAnsi="Courier New" w:cs="Courier New"/>
-      <w:sz w:val="20"/>
-      <w:szCs w:val="20"/>
-      <w:lang w:eastAsia="en-IN"/>
-    </w:rPr>
-  </w:style>
-</w:styles>
-</file>
-
-<file path=word/stylesWithEffects.xml><?xml version="1.0" encoding="utf-8"?>
-<w:styles xmlns:wpc="http://schemas.microsoft.com/office/word/2010/wordprocessingCanvas" xmlns:mc="http://schemas.openxmlformats.org/markup-compatibility/2006" xmlns:o="urn:schemas-microsoft-com:office:office" xmlns:r="http://schemas.openxmlformats.org/officeDocument/2006/relationships" xmlns:m="http://schemas.openxmlformats.org/officeDocument/2006/math" xmlns:v="urn:schemas-microsoft-com:vml" xmlns:wp14="http://schemas.microsoft.com/office/word/2010/wordprocessingDrawing" xmlns:wp="http://schemas.openxmlformats.org/drawingml/2006/wordprocessingDrawing" xmlns:w10="urn:schemas-microsoft-com:office:word" xmlns:w="http://schemas.openxmlformats.org/wordprocessingml/2006/main" xmlns:w14="http://schemas.microsoft.com/office/word/2010/wordml" xmlns:wpg="http://schemas.microsoft.com/office/word/2010/wordprocessingGroup" xmlns:wpi="http://schemas.microsoft.com/office/word/2010/wordprocessingInk" xmlns:wne="http://schemas.microsoft.com/office/word/2006/wordml" xmlns:wps="http://schemas.microsoft.com/office/word/2010/wordprocessingShape" mc:Ignorable="w14 wp14">
-  <w:docDefaults>
-    <w:rPrDefault>
-      <w:rPr>
-        <w:rFonts w:asciiTheme="minorHAnsi" w:eastAsiaTheme="minorHAnsi" w:hAnsiTheme="minorHAnsi" w:cstheme="minorBidi"/>
-        <w:sz w:val="22"/>
-        <w:szCs w:val="22"/>
-        <w:lang w:val="en-IN" w:eastAsia="en-US" w:bidi="ar-SA"/>
-      </w:rPr>
-    </w:rPrDefault>
-    <w:pPrDefault>
-      <w:pPr>
-        <w:spacing w:after="200" w:line="276" w:lineRule="auto"/>
-      </w:pPr>
-    </w:pPrDefault>
-  </w:docDefaults>
-  <w:latentStyles w:defLockedState="0" w:defUIPriority="99" w:defSemiHidden="1" w:defUnhideWhenUsed="1" w:defQFormat="0" w:count="267">
-    <w:lsdException w:name="Normal" w:semiHidden="0" w:uiPriority="0" w:unhideWhenUsed="0" w:qFormat="1"/>
-    <w:lsdException w:name="heading 1" w:semiHidden="0" w:uiPriority="9" w:unhideWhenUsed="0" w:qFormat="1"/>
-    <w:lsdException w:name="heading 2" w:uiPriority="9" w:qFormat="1"/>
-    <w:lsdException w:name="heading 3" w:uiPriority="9" w:qFormat="1"/>
-    <w:lsdException w:name="heading 4" w:uiPriority="9" w:qFormat="1"/>
-    <w:lsdException w:name="heading 5" w:uiPriority="9" w:qFormat="1"/>
-    <w:lsdException w:name="heading 6" w:uiPriority="9" w:qFormat="1"/>
-    <w:lsdException w:name="heading 7" w:uiPriority="9" w:qFormat="1"/>
-    <w:lsdException w:name="heading 8" w:uiPriority="9" w:qFormat="1"/>
-    <w:lsdException w:name="heading 9" w:uiPriority="9" w:qFormat="1"/>
-    <w:lsdException w:name="toc 1" w:uiPriority="39"/>
-    <w:lsdException w:name="toc 2" w:uiPriority="39"/>
-    <w:lsdException w:name="toc 3" w:uiPriority="39"/>
-    <w:lsdException w:name="toc 4" w:uiPriority="39"/>
-    <w:lsdException w:name="toc 5" w:uiPriority="39"/>
-    <w:lsdException w:name="toc 6" w:uiPriority="39"/>
-    <w:lsdException w:name="toc 7" w:uiPriority="39"/>
-    <w:lsdException w:name="toc 8" w:uiPriority="39"/>
-    <w:lsdException w:name="toc 9" w:uiPriority="39"/>
-    <w:lsdException w:name="caption" w:uiPriority="35" w:qFormat="1"/>
-    <w:lsdException w:name="Title" w:semiHidden="0" w:uiPriority="10" w:unhideWhenUsed="0" w:qFormat="1"/>
-    <w:lsdException w:name="Default Paragraph Font" w:uiPriority="1"/>
-    <w:lsdException w:name="Subtitle" w:semiHidden="0" w:uiPriority="11" w:unhideWhenUsed="0" w:qFormat="1"/>
-    <w:lsdException w:name="Strong" w:semiHidden="0" w:uiPriority="22" w:unhideWhenUsed="0" w:qFormat="1"/>
-    <w:lsdException w:name="Emphasis" w:semiHidden="0" w:uiPriority="20" w:unhideWhenUsed="0" w:qFormat="1"/>
-    <w:lsdException w:name="Table Grid" w:semiHidden="0" w:uiPriority="59" w:unhideWhenUsed="0"/>
-    <w:lsdException w:name="Placeholder Text" w:unhideWhenUsed="0"/>
-    <w:lsdException w:name="No Spacing" w:semiHidden="0" w:uiPriority="1" w:unhideWhenUsed="0" w:qFormat="1"/>
-    <w:lsdException w:name="Light Shading" w:semiHidden="0" w:uiPriority="60" w:unhideWhenUsed="0"/>
-    <w:lsdException w:name="Light List" w:semiHidden="0" w:uiPriority="61" w:unhideWhenUsed="0"/>
-    <w:lsdException w:name="Light Grid" w:semiHidden="0" w:uiPriority="62" w:unhideWhenUsed="0"/>
-    <w:lsdException w:name="Medium Shading 1" w:semiHidden="0" w:uiPriority="63" w:unhideWhenUsed="0"/>
-    <w:lsdException w:name="Medium Shading 2" w:semiHidden="0" w:uiPriority="64" w:unhideWhenUsed="0"/>
-    <w:lsdException w:name="Medium List 1" w:semiHidden="0" w:uiPriority="65" w:unhideWhenUsed="0"/>
-    <w:lsdException w:name="Medium List 2" w:semiHidden="0" w:uiPriority="66" w:unhideWhenUsed="0"/>
-    <w:lsdException w:name="Medium Grid 1" w:semiHidden="0" w:uiPriority="67" w:unhideWhenUsed="0"/>
-    <w:lsdException w:name="Medium Grid 2" w:semiHidden="0" w:uiPriority="68" w:unhideWhenUsed="0"/>
-    <w:lsdException w:name="Medium Grid 3" w:semiHidden="0" w:uiPriority="69" w:unhideWhenUsed="0"/>
-    <w:lsdException w:name="Dark List" w:semiHidden="0" w:uiPriority="70" w:unhideWhenUsed="0"/>
-    <w:lsdException w:name="Colorful Shading" w:semiHidden="0" w:uiPriority="71" w:unhideWhenUsed="0"/>
-    <w:lsdException w:name="Colorful List" w:semiHidden="0" w:uiPriority="72" w:unhideWhenUsed="0"/>
-    <w:lsdException w:name="Colorful Grid" w:semiHidden="0" w:uiPriority="73" w:unhideWhenUsed="0"/>
-    <w:lsdException w:name="Light Shading Accent 1" w:semiHidden="0" w:uiPriority="60" w:unhideWhenUsed="0"/>
-    <w:lsdException w:name="Light List Accent 1" w:semiHidden="0" w:uiPriority="61" w:unhideWhenUsed="0"/>
-    <w:lsdException w:name="Light Grid Accent 1" w:semiHidden="0" w:uiPriority="62" w:unhideWhenUsed="0"/>
-    <w:lsdException w:name="Medium Shading 1 Accent 1" w:semiHidden="0" w:uiPriority="63" w:unhideWhenUsed="0"/>
-    <w:lsdException w:name="Medium Shading 2 Accent 1" w:semiHidden="0" w:uiPriority="64" w:unhideWhenUsed="0"/>
-    <w:lsdException w:name="Medium List 1 Accent 1" w:semiHidden="0" w:uiPriority="65" w:unhideWhenUsed="0"/>
-    <w:lsdException w:name="Revision" w:unhideWhenUsed="0"/>
-    <w:lsdException w:name="List Paragraph" w:semiHidden="0" w:uiPriority="34" w:unhideWhenUsed="0" w:qFormat="1"/>
-    <w:lsdException w:name="Quote" w:semiHidden="0" w:uiPriority="29" w:unhideWhenUsed="0" w:qFormat="1"/>
-    <w:lsdException w:name="Intense Quote" w:semiHidden="0" w:uiPriority="30" w:unhideWhenUsed="0" w:qFormat="1"/>
-    <w:lsdException w:name="Medium List 2 Accent 1" w:semiHidden="0" w:uiPriority="66" w:unhideWhenUsed="0"/>
-    <w:lsdException w:name="Medium Grid 1 Accent 1" w:semiHidden="0" w:uiPriority="67" w:unhideWhenUsed="0"/>
-    <w:lsdException w:name="Medium Grid 2 Accent 1" w:semiHidden="0" w:uiPriority="68" w:unhideWhenUsed="0"/>
-    <w:lsdException w:name="Medium Grid 3 Accent 1" w:semiHidden="0" w:uiPriority="69" w:unhideWhenUsed="0"/>
-    <w:lsdException w:name="Dark List Accent 1" w:semiHidden="0" w:uiPriority="70" w:unhideWhenUsed="0"/>
-    <w:lsdException w:name="Colorful Shading Accent 1" w:semiHidden="0" w:uiPriority="71" w:unhideWhenUsed="0"/>
-    <w:lsdException w:name="Colorful List Accent 1" w:semiHidden="0" w:uiPriority="72" w:unhideWhenUsed="0"/>
-    <w:lsdException w:name="Colorful Grid Accent 1" w:semiHidden="0" w:uiPriority="73" w:unhideWhenUsed="0"/>
-    <w:lsdException w:name="Light Shading Accent 2" w:semiHidden="0" w:uiPriority="60" w:unhideWhenUsed="0"/>
-    <w:lsdException w:name="Light List Accent 2" w:semiHidden="0" w:uiPriority="61" w:unhideWhenUsed="0"/>
-    <w:lsdException w:name="Light Grid Accent 2" w:semiHidden="0" w:uiPriority="62" w:unhideWhenUsed="0"/>
-    <w:lsdException w:name="Medium Shading 1 Accent 2" w:semiHidden="0" w:uiPriority="63" w:unhideWhenUsed="0"/>
-    <w:lsdException w:name="Medium Shading 2 Accent 2" w:semiHidden="0" w:uiPriority="64" w:unhideWhenUsed="0"/>
-    <w:lsdException w:name="Medium List 1 Accent 2" w:semiHidden="0" w:uiPriority="65" w:unhideWhenUsed="0"/>
-    <w:lsdException w:name="Medium List 2 Accent 2" w:semiHidden="0" w:uiPriority="66" w:unhideWhenUsed="0"/>
-    <w:lsdException w:name="Medium Grid 1 Accent 2" w:semiHidden="0" w:uiPriority="67" w:unhideWhenUsed="0"/>
-    <w:lsdException w:name="Medium Grid 2 Accent 2" w:semiHidden="0" w:uiPriority="68" w:unhideWhenUsed="0"/>
-    <w:lsdException w:name="Medium Grid 3 Accent 2" w:semiHidden="0" w:uiPriority="69" w:unhideWhenUsed="0"/>
-    <w:lsdException w:name="Dark List Accent 2" w:semiHidden="0" w:uiPriority="70" w:unhideWhenUsed="0"/>
-    <w:lsdException w:name="Colorful Shading Accent 2" w:semiHidden="0" w:uiPriority="71" w:unhideWhenUsed="0"/>
-    <w:lsdException w:name="Colorful List Accent 2" w:semiHidden="0" w:uiPriority="72" w:unhideWhenUsed="0"/>
-    <w:lsdException w:name="Colorful Grid Accent 2" w:semiHidden="0" w:uiPriority="73" w:unhideWhenUsed="0"/>
-    <w:lsdException w:name="Light Shading Accent 3" w:semiHidden="0" w:uiPriority="60" w:unhideWhenUsed="0"/>
-    <w:lsdException w:name="Light List Accent 3" w:semiHidden="0" w:uiPriority="61" w:unhideWhenUsed="0"/>
-    <w:lsdException w:name="Light Grid Accent 3" w:semiHidden="0" w:uiPriority="62" w:unhideWhenUsed="0"/>
-    <w:lsdException w:name="Medium Shading 1 Accent 3" w:semiHidden="0" w:uiPriority="63" w:unhideWhenUsed="0"/>
-    <w:lsdException w:name="Medium Shading 2 Accent 3" w:semiHidden="0" w:uiPriority="64" w:unhideWhenUsed="0"/>
-    <w:lsdException w:name="Medium List 1 Accent 3" w:semiHidden="0" w:uiPriority="65" w:unhideWhenUsed="0"/>
-    <w:lsdException w:name="Medium List 2 Accent 3" w:semiHidden="0" w:uiPriority="66" w:unhideWhenUsed="0"/>
-    <w:lsdException w:name="Medium Grid 1 Accent 3" w:semiHidden="0" w:uiPriority="67" w:unhideWhenUsed="0"/>
-    <w:lsdException w:name="Medium Grid 2 Accent 3" w:semiHidden="0" w:uiPriority="68" w:unhideWhenUsed="0"/>
-    <w:lsdException w:name="Medium Grid 3 Accent 3" w:semiHidden="0" w:uiPriority="69" w:unhideWhenUsed="0"/>
-    <w:lsdException w:name="Dark List Accent 3" w:semiHidden="0" w:uiPriority="70" w:unhideWhenUsed="0"/>
-    <w:lsdException w:name="Colorful Shading Accent 3" w:semiHidden="0" w:uiPriority="71" w:unhideWhenUsed="0"/>
-    <w:lsdException w:name="Colorful List Accent 3" w:semiHidden="0" w:uiPriority="72" w:unhideWhenUsed="0"/>
-    <w:lsdException w:name="Colorful Grid Accent 3" w:semiHidden="0" w:uiPriority="73" w:unhideWhenUsed="0"/>
-    <w:lsdException w:name="Light Shading Accent 4" w:semiHidden="0" w:uiPriority="60" w:unhideWhenUsed="0"/>
-    <w:lsdException w:name="Light List Accent 4" w:semiHidden="0" w:uiPriority="61" w:unhideWhenUsed="0"/>
-    <w:lsdException w:name="Light Grid Accent 4" w:semiHidden="0" w:uiPriority="62" w:unhideWhenUsed="0"/>
-    <w:lsdException w:name="Medium Shading 1 Accent 4" w:semiHidden="0" w:uiPriority="63" w:unhideWhenUsed="0"/>
-    <w:lsdException w:name="Medium Shading 2 Accent 4" w:semiHidden="0" w:uiPriority="64" w:unhideWhenUsed="0"/>
-    <w:lsdException w:name="Medium List 1 Accent 4" w:semiHidden="0" w:uiPriority="65" w:unhideWhenUsed="0"/>
-    <w:lsdException w:name="Medium List 2 Accent 4" w:semiHidden="0" w:uiPriority="66" w:unhideWhenUsed="0"/>
-    <w:lsdException w:name="Medium Grid 1 Accent 4" w:semiHidden="0" w:uiPriority="67" w:unhideWhenUsed="0"/>
-    <w:lsdException w:name="Medium Grid 2 Accent 4" w:semiHidden="0" w:uiPriority="68" w:unhideWhenUsed="0"/>
-    <w:lsdException w:name="Medium Grid 3 Accent 4" w:semiHidden="0" w:uiPriority="69" w:unhideWhenUsed="0"/>
-    <w:lsdException w:name="Dark List Accent 4" w:semiHidden="0" w:uiPriority="70" w:unhideWhenUsed="0"/>
-    <w:lsdException w:name="Colorful Shading Accent 4" w:semiHidden="0" w:uiPriority="71" w:unhideWhenUsed="0"/>
-    <w:lsdException w:name="Colorful List Accent 4" w:semiHidden="0" w:uiPriority="72" w:unhideWhenUsed="0"/>
-    <w:lsdException w:name="Colorful Grid Accent 4" w:semiHidden="0" w:uiPriority="73" w:unhideWhenUsed="0"/>
-    <w:lsdException w:name="Light Shading Accent 5" w:semiHidden="0" w:uiPriority="60" w:unhideWhenUsed="0"/>
-    <w:lsdException w:name="Light List Accent 5" w:semiHidden="0" w:uiPriority="61" w:unhideWhenUsed="0"/>
-    <w:lsdException w:name="Light Grid Accent 5" w:semiHidden="0" w:uiPriority="62" w:unhideWhenUsed="0"/>
-    <w:lsdException w:name="Medium Shading 1 Accent 5" w:semiHidden="0" w:uiPriority="63" w:unhideWhenUsed="0"/>
-    <w:lsdException w:name="Medium Shading 2 Accent 5" w:semiHidden="0" w:uiPriority="64" w:unhideWhenUsed="0"/>
-    <w:lsdException w:name="Medium List 1 Accent 5" w:semiHidden="0" w:uiPriority="65" w:unhideWhenUsed="0"/>
-    <w:lsdException w:name="Medium List 2 Accent 5" w:semiHidden="0" w:uiPriority="66" w:unhideWhenUsed="0"/>
-    <w:lsdException w:name="Medium Grid 1 Accent 5" w:semiHidden="0" w:uiPriority="67" w:unhideWhenUsed="0"/>
-    <w:lsdException w:name="Medium Grid 2 Accent 5" w:semiHidden="0" w:uiPriority="68" w:unhideWhenUsed="0"/>
-    <w:lsdException w:name="Medium Grid 3 Accent 5" w:semiHidden="0" w:uiPriority="69" w:unhideWhenUsed="0"/>
-    <w:lsdException w:name="Dark List Accent 5" w:semiHidden="0" w:uiPriority="70" w:unhideWhenUsed="0"/>
-    <w:lsdException w:name="Colorful Shading Accent 5" w:semiHidden="0" w:uiPriority="71" w:unhideWhenUsed="0"/>
-    <w:lsdException w:name="Colorful List Accent 5" w:semiHidden="0" w:uiPriority="72" w:unhideWhenUsed="0"/>
-    <w:lsdException w:name="Colorful Grid Accent 5" w:semiHidden="0" w:uiPriority="73" w:unhideWhenUsed="0"/>
-    <w:lsdException w:name="Light Shading Accent 6" w:semiHidden="0" w:uiPriority="60" w:unhideWhenUsed="0"/>
-    <w:lsdException w:name="Light List Accent 6" w:semiHidden="0" w:uiPriority="61" w:unhideWhenUsed="0"/>
-    <w:lsdException w:name="Light Grid Accent 6" w:semiHidden="0" w:uiPriority="62" w:unhideWhenUsed="0"/>
-    <w:lsdException w:name="Medium Shading 1 Accent 6" w:semiHidden="0" w:uiPriority="63" w:unhideWhenUsed="0"/>
-    <w:lsdException w:name="Medium Shading 2 Accent 6" w:semiHidden="0" w:uiPriority="64" w:unhideWhenUsed="0"/>
-    <w:lsdException w:name="Medium List 1 Accent 6" w:semiHidden="0" w:uiPriority="65" w:unhideWhenUsed="0"/>
-    <w:lsdException w:name="Medium List 2 Accent 6" w:semiHidden="0" w:uiPriority="66" w:unhideWhenUsed="0"/>
-    <w:lsdException w:name="Medium Grid 1 Accent 6" w:semiHidden="0" w:uiPriority="67" w:unhideWhenUsed="0"/>
-    <w:lsdException w:name="Medium Grid 2 Accent 6" w:semiHidden="0" w:uiPriority="68" w:unhideWhenUsed="0"/>
-    <w:lsdException w:name="Medium Grid 3 Accent 6" w:semiHidden="0" w:uiPriority="69" w:unhideWhenUsed="0"/>
-    <w:lsdException w:name="Dark List Accent 6" w:semiHidden="0" w:uiPriority="70" w:unhideWhenUsed="0"/>
-    <w:lsdException w:name="Colorful Shading Accent 6" w:semiHidden="0" w:uiPriority="71" w:unhideWhenUsed="0"/>
-    <w:lsdException w:name="Colorful List Accent 6" w:semiHidden="0" w:uiPriority="72" w:unhideWhenUsed="0"/>
-    <w:lsdException w:name="Colorful Grid Accent 6" w:semiHidden="0" w:uiPriority="73" w:unhideWhenUsed="0"/>
-    <w:lsdException w:name="Subtle Emphasis" w:semiHidden="0" w:uiPriority="19" w:unhideWhenUsed="0" w:qFormat="1"/>
-    <w:lsdException w:name="Intense Emphasis" w:semiHidden="0" w:uiPriority="21" w:unhideWhenUsed="0" w:qFormat="1"/>
-    <w:lsdException w:name="Subtle Reference" w:semiHidden="0" w:uiPriority="31" w:unhideWhenUsed="0" w:qFormat="1"/>
-    <w:lsdException w:name="Intense Reference" w:semiHidden="0" w:uiPriority="32" w:unhideWhenUsed="0" w:qFormat="1"/>
-    <w:lsdException w:name="Book Title" w:semiHidden="0" w:uiPriority="33" w:unhideWhenUsed="0" w:qFormat="1"/>
-    <w:lsdException w:name="Bibliography" w:uiPriority="37"/>
-    <w:lsdException w:name="TOC Heading" w:uiPriority="39" w:qFormat="1"/>
-  </w:latentStyles>
-  <w:style w:type="paragraph" w:default="1" w:styleId="Normal">
-    <w:name w:val="Normal"/>
-    <w:qFormat/>
-  </w:style>
-  <w:style w:type="character" w:default="1" w:styleId="DefaultParagraphFont">
-    <w:name w:val="Default Paragraph Font"/>
-    <w:uiPriority w:val="1"/>
-    <w:semiHidden/>
-    <w:unhideWhenUsed/>
-  </w:style>
-  <w:style w:type="table" w:default="1" w:styleId="TableNormal">
-    <w:name w:val="Normal Table"/>
-    <w:uiPriority w:val="99"/>
-    <w:semiHidden/>
-    <w:unhideWhenUsed/>
-    <w:tblPr>
-      <w:tblInd w:w="0" w:type="dxa"/>
-      <w:tblCellMar>
-        <w:top w:w="0" w:type="dxa"/>
-        <w:left w:w="108" w:type="dxa"/>
-        <w:bottom w:w="0" w:type="dxa"/>
-        <w:right w:w="108" w:type="dxa"/>
-      </w:tblCellMar>
-    </w:tblPr>
-  </w:style>
-  <w:style w:type="numbering" w:default="1" w:styleId="NoList">
-    <w:name w:val="No List"/>
-    <w:uiPriority w:val="99"/>
-    <w:semiHidden/>
-    <w:unhideWhenUsed/>
-  </w:style>
-  <w:style w:type="paragraph" w:styleId="ListParagraph">
-    <w:name w:val="List Paragraph"/>
-    <w:basedOn w:val="Normal"/>
-    <w:uiPriority w:val="34"/>
-    <w:qFormat/>
-    <w:rsid w:val="00F6638F"/>
-    <w:pPr>
-      <w:ind w:left="720"/>
-      <w:contextualSpacing/>
-    </w:pPr>
-  </w:style>
-  <w:style w:type="paragraph" w:styleId="BalloonText">
-    <w:name w:val="Balloon Text"/>
-    <w:basedOn w:val="Normal"/>
-    <w:link w:val="BalloonTextChar"/>
-    <w:uiPriority w:val="99"/>
-    <w:semiHidden/>
-    <w:unhideWhenUsed/>
-    <w:rsid w:val="001D5F6D"/>
-    <w:pPr>
-      <w:spacing w:after="0" w:line="240" w:lineRule="auto"/>
-    </w:pPr>
-    <w:rPr>
-      <w:rFonts w:ascii="Tahoma" w:hAnsi="Tahoma" w:cs="Tahoma"/>
-      <w:sz w:val="16"/>
-      <w:szCs w:val="16"/>
-    </w:rPr>
-  </w:style>
-  <w:style w:type="character" w:customStyle="1" w:styleId="BalloonTextChar">
-    <w:name w:val="Balloon Text Char"/>
-    <w:basedOn w:val="DefaultParagraphFont"/>
-    <w:link w:val="BalloonText"/>
-    <w:uiPriority w:val="99"/>
-    <w:semiHidden/>
-    <w:rsid w:val="001D5F6D"/>
-    <w:rPr>
-      <w:rFonts w:ascii="Tahoma" w:hAnsi="Tahoma" w:cs="Tahoma"/>
-      <w:sz w:val="16"/>
-      <w:szCs w:val="16"/>
-    </w:rPr>
-  </w:style>
-  <w:style w:type="table" w:styleId="TableGrid">
-    <w:name w:val="Table Grid"/>
-    <w:basedOn w:val="TableNormal"/>
-    <w:uiPriority w:val="59"/>
-    <w:rsid w:val="00013F33"/>
-    <w:pPr>
-      <w:spacing w:after="0" w:line="240" w:lineRule="auto"/>
-    </w:pPr>
-    <w:tblPr>
-      <w:tblInd w:w="0" w:type="dxa"/>
-      <w:tblBorders>
-        <w:top w:val="single" w:sz="4" w:space="0" w:color="auto"/>
-        <w:left w:val="single" w:sz="4" w:space="0" w:color="auto"/>
-        <w:bottom w:val="single" w:sz="4" w:space="0" w:color="auto"/>
-        <w:right w:val="single" w:sz="4" w:space="0" w:color="auto"/>
-        <w:insideH w:val="single" w:sz="4" w:space="0" w:color="auto"/>
-        <w:insideV w:val="single" w:sz="4" w:space="0" w:color="auto"/>
-      </w:tblBorders>
-      <w:tblCellMar>
-        <w:top w:w="0" w:type="dxa"/>
-        <w:left w:w="108" w:type="dxa"/>
-        <w:bottom w:w="0" w:type="dxa"/>
-        <w:right w:w="108" w:type="dxa"/>
-      </w:tblCellMar>
     </w:tblPr>
   </w:style>
   <w:style w:type="paragraph" w:styleId="HTMLPreformatted">

</xml_diff>